<commit_message>
js apps - modular applications
exercise
</commit_message>
<xml_diff>
--- a/JS Applications/08. Modular Applications/Resources/08. JS-Applications-Modular-Applications-Exercise.docx
+++ b/JS Applications/08. Modular Applications/Resources/08. JS-Applications-Modular-Applications-Exercise.docx
@@ -1,6 +1,6 @@
 
 <file path=word/document.xml><?xml version="1.0" encoding="utf-8"?>
-<w:document xmlns:wpc="http://schemas.microsoft.com/office/word/2010/wordprocessingCanvas" xmlns:cx="http://schemas.microsoft.com/office/drawing/2014/chartex" xmlns:cx1="http://schemas.microsoft.com/office/drawing/2015/9/8/chartex" xmlns:cx2="http://schemas.microsoft.com/office/drawing/2015/10/21/chartex" xmlns:cx3="http://schemas.microsoft.com/office/drawing/2016/5/9/chartex" xmlns:cx4="http://schemas.microsoft.com/office/drawing/2016/5/10/chartex" xmlns:cx5="http://schemas.microsoft.com/office/drawing/2016/5/11/chartex" xmlns:cx6="http://schemas.microsoft.com/office/drawing/2016/5/12/chartex" xmlns:cx7="http://schemas.microsoft.com/office/drawing/2016/5/13/chartex" xmlns:cx8="http://schemas.microsoft.com/office/drawing/2016/5/14/chartex" xmlns:mc="http://schemas.openxmlformats.org/markup-compatibility/2006" xmlns:aink="http://schemas.microsoft.com/office/drawing/2016/ink" xmlns:am3d="http://schemas.microsoft.com/office/drawing/2017/model3d" xmlns:o="urn:schemas-microsoft-com:office:office" xmlns:r="http://schemas.openxmlformats.org/officeDocument/2006/relationships" xmlns:m="http://schemas.openxmlformats.org/officeDocument/2006/math" xmlns:v="urn:schemas-microsoft-com:vml" xmlns:wp14="http://schemas.microsoft.com/office/word/2010/wordprocessingDrawing" xmlns:wp="http://schemas.openxmlformats.org/drawingml/2006/wordprocessingDrawing" xmlns:w10="urn:schemas-microsoft-com:office:word" xmlns:w="http://schemas.openxmlformats.org/wordprocessingml/2006/main" xmlns:w14="http://schemas.microsoft.com/office/word/2010/wordml" xmlns:w15="http://schemas.microsoft.com/office/word/2012/wordml" xmlns:w16cex="http://schemas.microsoft.com/office/word/2018/wordml/cex" xmlns:w16cid="http://schemas.microsoft.com/office/word/2016/wordml/cid" xmlns:w16="http://schemas.microsoft.com/office/word/2018/wordml" xmlns:w16sdtdh="http://schemas.microsoft.com/office/word/2020/wordml/sdtdatahash" xmlns:w16se="http://schemas.microsoft.com/office/word/2015/wordml/symex" xmlns:wpg="http://schemas.microsoft.com/office/word/2010/wordprocessingGroup" xmlns:wpi="http://schemas.microsoft.com/office/word/2010/wordprocessingInk" xmlns:wne="http://schemas.microsoft.com/office/word/2006/wordml" xmlns:wps="http://schemas.microsoft.com/office/word/2010/wordprocessingShape" mc:Ignorable="w14 w15 w16se w16cid w16 w16cex w16sdtdh wp14">
+<w:document xmlns:wpc="http://schemas.microsoft.com/office/word/2010/wordprocessingCanvas" xmlns:cx="http://schemas.microsoft.com/office/drawing/2014/chartex" xmlns:cx1="http://schemas.microsoft.com/office/drawing/2015/9/8/chartex" xmlns:cx2="http://schemas.microsoft.com/office/drawing/2015/10/21/chartex" xmlns:cx3="http://schemas.microsoft.com/office/drawing/2016/5/9/chartex" xmlns:cx4="http://schemas.microsoft.com/office/drawing/2016/5/10/chartex" xmlns:cx5="http://schemas.microsoft.com/office/drawing/2016/5/11/chartex" xmlns:cx6="http://schemas.microsoft.com/office/drawing/2016/5/12/chartex" xmlns:cx7="http://schemas.microsoft.com/office/drawing/2016/5/13/chartex" xmlns:cx8="http://schemas.microsoft.com/office/drawing/2016/5/14/chartex" xmlns:mc="http://schemas.openxmlformats.org/markup-compatibility/2006" xmlns:aink="http://schemas.microsoft.com/office/drawing/2016/ink" xmlns:am3d="http://schemas.microsoft.com/office/drawing/2017/model3d" xmlns:o="urn:schemas-microsoft-com:office:office" xmlns:oel="http://schemas.microsoft.com/office/2019/extlst" xmlns:r="http://schemas.openxmlformats.org/officeDocument/2006/relationships" xmlns:m="http://schemas.openxmlformats.org/officeDocument/2006/math" xmlns:v="urn:schemas-microsoft-com:vml" xmlns:wp14="http://schemas.microsoft.com/office/word/2010/wordprocessingDrawing" xmlns:wp="http://schemas.openxmlformats.org/drawingml/2006/wordprocessingDrawing" xmlns:w10="urn:schemas-microsoft-com:office:word" xmlns:w="http://schemas.openxmlformats.org/wordprocessingml/2006/main" xmlns:w14="http://schemas.microsoft.com/office/word/2010/wordml" xmlns:w15="http://schemas.microsoft.com/office/word/2012/wordml" xmlns:w16cex="http://schemas.microsoft.com/office/word/2018/wordml/cex" xmlns:w16cid="http://schemas.microsoft.com/office/word/2016/wordml/cid" xmlns:w16="http://schemas.microsoft.com/office/word/2018/wordml" xmlns:w16sdtdh="http://schemas.microsoft.com/office/word/2020/wordml/sdtdatahash" xmlns:w16se="http://schemas.microsoft.com/office/word/2015/wordml/symex" xmlns:wpg="http://schemas.microsoft.com/office/word/2010/wordprocessingGroup" xmlns:wpi="http://schemas.microsoft.com/office/word/2010/wordprocessingInk" xmlns:wne="http://schemas.microsoft.com/office/word/2006/wordml" xmlns:wps="http://schemas.microsoft.com/office/word/2010/wordprocessingShape" mc:Ignorable="w14 w15 w16se w16cid w16 w16cex w16sdtdh wp14">
   <w:body>
     <w:p>
       <w:pPr>
@@ -8,23 +8,27 @@
         <w:jc w:val="center"/>
         <w:rPr>
           <w:noProof/>
-        </w:rPr>
-      </w:pPr>
-      <w:r>
-        <w:rPr>
-          <w:noProof/>
+          <w:color w:val="00B050"/>
+        </w:rPr>
+      </w:pPr>
+      <w:r>
+        <w:rPr>
+          <w:noProof/>
+          <w:color w:val="00B050"/>
         </w:rPr>
         <w:t xml:space="preserve">Exercise: </w:t>
       </w:r>
       <w:r>
         <w:rPr>
           <w:noProof/>
+          <w:color w:val="00B050"/>
         </w:rPr>
         <w:t>Modular Applications</w:t>
       </w:r>
       <w:r>
         <w:rPr>
           <w:noProof/>
+          <w:color w:val="00B050"/>
         </w:rPr>
         <w:t xml:space="preserve"> </w:t>
       </w:r>
@@ -33,12 +37,14 @@
       <w:pPr>
         <w:rPr>
           <w:noProof/>
-          <w:szCs w:val="24"/>
-        </w:rPr>
-      </w:pPr>
-      <w:r>
-        <w:rPr>
-          <w:noProof/>
+          <w:color w:val="00B050"/>
+          <w:szCs w:val="24"/>
+        </w:rPr>
+      </w:pPr>
+      <w:r>
+        <w:rPr>
+          <w:noProof/>
+          <w:color w:val="00B050"/>
           <w:szCs w:val="24"/>
         </w:rPr>
         <w:t>Exercise</w:t>
@@ -46,6 +52,7 @@
       <w:r>
         <w:rPr>
           <w:noProof/>
+          <w:color w:val="00B050"/>
           <w:szCs w:val="24"/>
         </w:rPr>
         <w:t xml:space="preserve"> problem for the </w:t>
@@ -55,6 +62,7 @@
           <w:rPr>
             <w:rStyle w:val="a9"/>
             <w:noProof/>
+            <w:color w:val="00B050"/>
             <w:szCs w:val="24"/>
           </w:rPr>
           <w:t>“JavaScript Applications” course @ SoftUni</w:t>
@@ -63,6 +71,7 @@
       <w:r>
         <w:rPr>
           <w:noProof/>
+          <w:color w:val="00B050"/>
           <w:szCs w:val="24"/>
         </w:rPr>
         <w:t>.</w:t>
@@ -80,6 +89,7 @@
         <w:rPr>
           <w:b/>
           <w:bCs/>
+          <w:color w:val="00B050"/>
           <w:sz w:val="28"/>
           <w:szCs w:val="28"/>
         </w:rPr>
@@ -90,6 +100,7 @@
         <w:rPr>
           <w:b/>
           <w:bCs/>
+          <w:color w:val="00B050"/>
           <w:sz w:val="28"/>
           <w:szCs w:val="28"/>
         </w:rPr>
@@ -105,29 +116,43 @@
           <w:right w:val="single" w:sz="4" w:space="4" w:color="E36C0A" w:themeColor="accent6" w:themeShade="BF"/>
         </w:pBdr>
         <w:shd w:val="clear" w:color="auto" w:fill="FDE9D9" w:themeFill="accent6" w:themeFillTint="33"/>
-      </w:pPr>
-      <w:r>
+        <w:rPr>
+          <w:color w:val="00B050"/>
+        </w:rPr>
+      </w:pPr>
+      <w:r>
+        <w:rPr>
+          <w:color w:val="00B050"/>
+        </w:rPr>
         <w:t xml:space="preserve">For the solution of some of the following tasks, you will need to use an up-to-date version of the </w:t>
       </w:r>
       <w:r>
         <w:rPr>
           <w:b/>
           <w:bCs/>
+          <w:color w:val="00B050"/>
         </w:rPr>
         <w:t>local REST service</w:t>
       </w:r>
       <w:r>
+        <w:rPr>
+          <w:color w:val="00B050"/>
+        </w:rPr>
         <w:t xml:space="preserve">, provided in the lesson’s resources archive. You can </w:t>
       </w:r>
       <w:hyperlink r:id="rId9" w:history="1">
         <w:r>
           <w:rPr>
             <w:rStyle w:val="a9"/>
+            <w:color w:val="00B050"/>
           </w:rPr>
           <w:t>read the documentation here</w:t>
         </w:r>
       </w:hyperlink>
       <w:r>
+        <w:rPr>
+          <w:color w:val="00B050"/>
+        </w:rPr>
         <w:t>.</w:t>
       </w:r>
       <w:bookmarkEnd w:id="0"/>
@@ -136,8 +161,14 @@
     <w:p>
       <w:pPr>
         <w:pStyle w:val="2"/>
-      </w:pPr>
-      <w:r>
+        <w:rPr>
+          <w:color w:val="00B050"/>
+        </w:rPr>
+      </w:pPr>
+      <w:r>
+        <w:rPr>
+          <w:color w:val="00B050"/>
+        </w:rPr>
         <w:t>Team Manager</w:t>
       </w:r>
     </w:p>
@@ -146,11 +177,13 @@
         <w:rPr>
           <w:b/>
           <w:noProof/>
-        </w:rPr>
-      </w:pPr>
-      <w:r>
-        <w:rPr>
-          <w:noProof/>
+          <w:color w:val="00B050"/>
+        </w:rPr>
+      </w:pPr>
+      <w:r>
+        <w:rPr>
+          <w:noProof/>
+          <w:color w:val="00B050"/>
         </w:rPr>
         <w:t xml:space="preserve">Create a JS application for managing teams. </w:t>
       </w:r>
@@ -160,23 +193,27 @@
         <w:pStyle w:val="3"/>
         <w:rPr>
           <w:noProof/>
-        </w:rPr>
-      </w:pPr>
-      <w:r>
-        <w:rPr>
-          <w:noProof/>
+          <w:color w:val="00B050"/>
+        </w:rPr>
+      </w:pPr>
+      <w:r>
+        <w:rPr>
+          <w:noProof/>
+          <w:color w:val="00B050"/>
         </w:rPr>
         <w:t>L</w:t>
       </w:r>
       <w:r>
         <w:rPr>
           <w:noProof/>
+          <w:color w:val="00B050"/>
         </w:rPr>
         <w:t>i</w:t>
       </w:r>
       <w:r>
         <w:rPr>
           <w:noProof/>
+          <w:color w:val="00B050"/>
         </w:rPr>
         <w:t>braries</w:t>
       </w:r>
@@ -186,11 +223,13 @@
         <w:rPr>
           <w:b/>
           <w:noProof/>
-        </w:rPr>
-      </w:pPr>
-      <w:r>
-        <w:rPr>
-          <w:noProof/>
+          <w:color w:val="00B050"/>
+        </w:rPr>
+      </w:pPr>
+      <w:r>
+        <w:rPr>
+          <w:noProof/>
+          <w:color w:val="00B050"/>
         </w:rPr>
         <w:t xml:space="preserve">Use the </w:t>
       </w:r>
@@ -199,12 +238,14 @@
           <w:b/>
           <w:bCs/>
           <w:noProof/>
+          <w:color w:val="00B050"/>
         </w:rPr>
         <w:t>page</w:t>
       </w:r>
       <w:r>
         <w:rPr>
           <w:noProof/>
+          <w:color w:val="00B050"/>
         </w:rPr>
         <w:t xml:space="preserve"> and </w:t>
       </w:r>
@@ -213,64 +254,42 @@
           <w:b/>
           <w:bCs/>
           <w:noProof/>
+          <w:color w:val="00B050"/>
         </w:rPr>
         <w:t>lit-html</w:t>
       </w:r>
       <w:r>
         <w:rPr>
           <w:noProof/>
-        </w:rPr>
-        <w:t xml:space="preserve"> libraries for </w:t>
-      </w:r>
-      <w:r>
-        <w:rPr>
-          <w:noProof/>
-        </w:rPr>
-        <w:t>routing</w:t>
-      </w:r>
-      <w:r>
-        <w:rPr>
-          <w:noProof/>
-        </w:rPr>
-        <w:t xml:space="preserve"> and </w:t>
-      </w:r>
-      <w:r>
-        <w:rPr>
-          <w:noProof/>
-        </w:rPr>
-        <w:t>templating</w:t>
-      </w:r>
-      <w:r>
-        <w:rPr>
-          <w:noProof/>
-        </w:rPr>
-        <w:t xml:space="preserve">. Use </w:t>
+          <w:color w:val="00B050"/>
+        </w:rPr>
+        <w:t xml:space="preserve"> libraries for routing and templating. Use </w:t>
       </w:r>
       <w:r>
         <w:rPr>
           <w:rStyle w:val="CodeChar"/>
+          <w:color w:val="00B050"/>
         </w:rPr>
         <w:t>npm install</w:t>
       </w:r>
       <w:r>
-        <w:t xml:space="preserve"> </w:t>
-      </w:r>
-      <w:r>
-        <w:t>to install them</w:t>
-      </w:r>
-      <w:r>
-        <w:t xml:space="preserve">, as they are included in </w:t>
-      </w:r>
-      <w:proofErr w:type="spellStart"/>
+        <w:rPr>
+          <w:color w:val="00B050"/>
+        </w:rPr>
+        <w:t xml:space="preserve"> to install them, as they are included in </w:t>
+      </w:r>
       <w:r>
         <w:rPr>
           <w:b/>
           <w:bCs/>
+          <w:color w:val="00B050"/>
         </w:rPr>
         <w:t>package.json</w:t>
       </w:r>
-      <w:proofErr w:type="spellEnd"/>
-      <w:r>
+      <w:r>
+        <w:rPr>
+          <w:color w:val="00B050"/>
+        </w:rPr>
         <w:t>.</w:t>
       </w:r>
     </w:p>
@@ -279,11 +298,13 @@
         <w:pStyle w:val="3"/>
         <w:rPr>
           <w:noProof/>
-        </w:rPr>
-      </w:pPr>
-      <w:r>
-        <w:rPr>
-          <w:noProof/>
+          <w:color w:val="00B050"/>
+        </w:rPr>
+      </w:pPr>
+      <w:r>
+        <w:rPr>
+          <w:noProof/>
+          <w:color w:val="00B050"/>
         </w:rPr>
         <w:t>Data</w:t>
       </w:r>
@@ -292,11 +313,13 @@
       <w:pPr>
         <w:rPr>
           <w:noProof/>
-        </w:rPr>
-      </w:pPr>
-      <w:r>
-        <w:rPr>
-          <w:noProof/>
+          <w:color w:val="00B050"/>
+        </w:rPr>
+      </w:pPr>
+      <w:r>
+        <w:rPr>
+          <w:noProof/>
+          <w:color w:val="00B050"/>
         </w:rPr>
         <w:t xml:space="preserve">Use the provided local REST service to store </w:t>
       </w:r>
@@ -305,12 +328,14 @@
           <w:b/>
           <w:bCs/>
           <w:noProof/>
+          <w:color w:val="00B050"/>
         </w:rPr>
         <w:t>data</w:t>
       </w:r>
       <w:r>
         <w:rPr>
           <w:noProof/>
+          <w:color w:val="00B050"/>
         </w:rPr>
         <w:t xml:space="preserve"> and </w:t>
       </w:r>
@@ -319,12 +344,14 @@
           <w:b/>
           <w:bCs/>
           <w:noProof/>
+          <w:color w:val="00B050"/>
         </w:rPr>
         <w:t>users</w:t>
       </w:r>
       <w:r>
         <w:rPr>
           <w:noProof/>
+          <w:color w:val="00B050"/>
         </w:rPr>
         <w:t xml:space="preserve">. Note that there are some </w:t>
       </w:r>
@@ -333,12 +360,14 @@
           <w:b/>
           <w:bCs/>
           <w:noProof/>
+          <w:color w:val="00B050"/>
         </w:rPr>
         <w:t>special access rules</w:t>
       </w:r>
       <w:r>
         <w:rPr>
           <w:noProof/>
+          <w:color w:val="00B050"/>
         </w:rPr>
         <w:t xml:space="preserve"> for this task – anyone can create a record in the requests collection, but only the </w:t>
       </w:r>
@@ -347,12 +376,14 @@
           <w:b/>
           <w:bCs/>
           <w:noProof/>
+          <w:color w:val="00B050"/>
         </w:rPr>
         <w:t>team admin</w:t>
       </w:r>
       <w:r>
         <w:rPr>
           <w:noProof/>
+          <w:color w:val="00B050"/>
         </w:rPr>
         <w:t xml:space="preserve"> (team owner) can </w:t>
       </w:r>
@@ -361,12 +392,14 @@
           <w:b/>
           <w:bCs/>
           <w:noProof/>
+          <w:color w:val="00B050"/>
         </w:rPr>
         <w:t>approve requests</w:t>
       </w:r>
       <w:r>
         <w:rPr>
           <w:noProof/>
+          <w:color w:val="00B050"/>
         </w:rPr>
         <w:t xml:space="preserve"> for membership. This check is provided </w:t>
       </w:r>
@@ -375,12 +408,14 @@
           <w:b/>
           <w:bCs/>
           <w:noProof/>
+          <w:color w:val="00B050"/>
         </w:rPr>
         <w:t>automatically by the server</w:t>
       </w:r>
       <w:r>
         <w:rPr>
           <w:noProof/>
+          <w:color w:val="00B050"/>
         </w:rPr>
         <w:t xml:space="preserve">, but you must implement </w:t>
       </w:r>
@@ -389,12 +424,14 @@
           <w:b/>
           <w:bCs/>
           <w:noProof/>
+          <w:color w:val="00B050"/>
         </w:rPr>
         <w:t>front-end checks</w:t>
       </w:r>
       <w:r>
         <w:rPr>
           <w:noProof/>
+          <w:color w:val="00B050"/>
         </w:rPr>
         <w:t xml:space="preserve">, in order to </w:t>
       </w:r>
@@ -403,12 +440,14 @@
           <w:b/>
           <w:bCs/>
           <w:noProof/>
+          <w:color w:val="00B050"/>
         </w:rPr>
         <w:t>display</w:t>
       </w:r>
       <w:r>
         <w:rPr>
           <w:noProof/>
+          <w:color w:val="00B050"/>
         </w:rPr>
         <w:t xml:space="preserve"> the correct </w:t>
       </w:r>
@@ -417,12 +456,14 @@
           <w:b/>
           <w:bCs/>
           <w:noProof/>
+          <w:color w:val="00B050"/>
         </w:rPr>
         <w:t>controls</w:t>
       </w:r>
       <w:r>
         <w:rPr>
           <w:noProof/>
+          <w:color w:val="00B050"/>
         </w:rPr>
         <w:t>.</w:t>
       </w:r>
@@ -432,89 +473,104 @@
         <w:rPr>
           <w:b/>
           <w:noProof/>
-        </w:rPr>
-      </w:pPr>
-      <w:r>
-        <w:rPr>
-          <w:noProof/>
+          <w:color w:val="00B050"/>
+        </w:rPr>
+      </w:pPr>
+      <w:r>
+        <w:rPr>
+          <w:noProof/>
+          <w:color w:val="00B050"/>
         </w:rPr>
         <w:t xml:space="preserve">Users </w:t>
       </w:r>
       <w:r>
         <w:rPr>
           <w:noProof/>
+          <w:color w:val="00B050"/>
         </w:rPr>
         <w:t xml:space="preserve">are stored </w:t>
       </w:r>
       <w:r>
         <w:rPr>
           <w:noProof/>
+          <w:color w:val="00B050"/>
         </w:rPr>
         <w:t xml:space="preserve">similarly to </w:t>
       </w:r>
       <w:r>
         <w:rPr>
           <w:noProof/>
+          <w:color w:val="00B050"/>
         </w:rPr>
         <w:t>previous tasks in this course</w:t>
       </w:r>
       <w:r>
         <w:rPr>
           <w:noProof/>
+          <w:color w:val="00B050"/>
         </w:rPr>
         <w:t xml:space="preserve">, in the </w:t>
       </w:r>
       <w:r>
         <w:rPr>
           <w:rStyle w:val="CodeChar"/>
+          <w:color w:val="00B050"/>
         </w:rPr>
         <w:t>/users</w:t>
       </w:r>
       <w:r>
         <w:rPr>
           <w:noProof/>
+          <w:color w:val="00B050"/>
         </w:rPr>
         <w:t xml:space="preserve"> service</w:t>
       </w:r>
       <w:r>
         <w:rPr>
           <w:noProof/>
+          <w:color w:val="00B050"/>
         </w:rPr>
         <w:t xml:space="preserve">. In this </w:t>
       </w:r>
       <w:r>
         <w:rPr>
           <w:noProof/>
+          <w:color w:val="00B050"/>
         </w:rPr>
         <w:t>app</w:t>
       </w:r>
       <w:r>
         <w:rPr>
           <w:noProof/>
+          <w:color w:val="00B050"/>
         </w:rPr>
         <w:t>,</w:t>
       </w:r>
       <w:r>
         <w:rPr>
           <w:noProof/>
+          <w:color w:val="00B050"/>
         </w:rPr>
         <w:t xml:space="preserve"> registration </w:t>
       </w:r>
       <w:r>
         <w:rPr>
           <w:noProof/>
+          <w:color w:val="00B050"/>
         </w:rPr>
         <w:t>requires</w:t>
       </w:r>
       <w:r>
         <w:rPr>
           <w:noProof/>
+          <w:color w:val="00B050"/>
         </w:rPr>
         <w:t xml:space="preserve"> </w:t>
       </w:r>
       <w:r>
         <w:rPr>
           <w:noProof/>
+          <w:color w:val="00B050"/>
         </w:rPr>
         <w:t xml:space="preserve">an extra field </w:t>
       </w:r>
@@ -523,18 +579,21 @@
           <w:b/>
           <w:bCs/>
           <w:noProof/>
+          <w:color w:val="00B050"/>
         </w:rPr>
         <w:t>username</w:t>
       </w:r>
       <w:r>
         <w:rPr>
           <w:noProof/>
+          <w:color w:val="00B050"/>
         </w:rPr>
         <w:t xml:space="preserve"> </w:t>
       </w:r>
       <w:r>
         <w:rPr>
           <w:noProof/>
+          <w:color w:val="00B050"/>
         </w:rPr>
         <w:t xml:space="preserve">, added along with the usual </w:t>
       </w:r>
@@ -543,18 +602,21 @@
           <w:b/>
           <w:bCs/>
           <w:noProof/>
+          <w:color w:val="00B050"/>
         </w:rPr>
         <w:t>email</w:t>
       </w:r>
       <w:r>
         <w:rPr>
           <w:noProof/>
+          <w:color w:val="00B050"/>
         </w:rPr>
         <w:t xml:space="preserve"> and</w:t>
       </w:r>
       <w:r>
         <w:rPr>
           <w:noProof/>
+          <w:color w:val="00B050"/>
         </w:rPr>
         <w:t xml:space="preserve"> </w:t>
       </w:r>
@@ -563,12 +625,14 @@
           <w:b/>
           <w:bCs/>
           <w:noProof/>
+          <w:color w:val="00B050"/>
         </w:rPr>
         <w:t>password</w:t>
       </w:r>
       <w:r>
         <w:rPr>
           <w:noProof/>
+          <w:color w:val="00B050"/>
         </w:rPr>
         <w:t>.</w:t>
       </w:r>
@@ -580,6 +644,7 @@
           <w:rFonts w:asciiTheme="minorHAnsi" w:hAnsiTheme="minorHAnsi"/>
           <w:b w:val="0"/>
           <w:noProof w:val="0"/>
+          <w:color w:val="00B050"/>
         </w:rPr>
       </w:pPr>
       <w:r>
@@ -587,6 +652,7 @@
           <w:rFonts w:asciiTheme="minorHAnsi" w:hAnsiTheme="minorHAnsi"/>
           <w:b w:val="0"/>
           <w:noProof w:val="0"/>
+          <w:color w:val="00B050"/>
         </w:rPr>
         <w:t xml:space="preserve">Each user can be </w:t>
       </w:r>
@@ -595,6 +661,7 @@
           <w:rFonts w:asciiTheme="minorHAnsi" w:hAnsiTheme="minorHAnsi"/>
           <w:bCs/>
           <w:noProof w:val="0"/>
+          <w:color w:val="00B050"/>
         </w:rPr>
         <w:t>owner</w:t>
       </w:r>
@@ -603,6 +670,7 @@
           <w:rFonts w:asciiTheme="minorHAnsi" w:hAnsiTheme="minorHAnsi"/>
           <w:b w:val="0"/>
           <w:noProof w:val="0"/>
+          <w:color w:val="00B050"/>
         </w:rPr>
         <w:t xml:space="preserve"> and </w:t>
       </w:r>
@@ -611,6 +679,7 @@
           <w:rFonts w:asciiTheme="minorHAnsi" w:hAnsiTheme="minorHAnsi"/>
           <w:bCs/>
           <w:noProof w:val="0"/>
+          <w:color w:val="00B050"/>
         </w:rPr>
         <w:t>member</w:t>
       </w:r>
@@ -619,160 +688,171 @@
           <w:rFonts w:asciiTheme="minorHAnsi" w:hAnsiTheme="minorHAnsi"/>
           <w:b w:val="0"/>
           <w:noProof w:val="0"/>
-        </w:rPr>
-        <w:t xml:space="preserve"> of multiple teams</w:t>
-      </w:r>
-      <w:r>
+          <w:color w:val="00B050"/>
+        </w:rPr>
+        <w:t xml:space="preserve"> of multiple teams.</w:t>
+      </w:r>
+    </w:p>
+    <w:p>
+      <w:pPr>
+        <w:pStyle w:val="Code"/>
         <w:rPr>
           <w:rFonts w:asciiTheme="minorHAnsi" w:hAnsiTheme="minorHAnsi"/>
           <w:b w:val="0"/>
           <w:noProof w:val="0"/>
-        </w:rPr>
-        <w:t>.</w:t>
-      </w:r>
-    </w:p>
-    <w:p>
-      <w:pPr>
-        <w:pStyle w:val="Code"/>
+          <w:color w:val="00B050"/>
+        </w:rPr>
+      </w:pPr>
+      <w:r>
         <w:rPr>
           <w:rFonts w:asciiTheme="minorHAnsi" w:hAnsiTheme="minorHAnsi"/>
           <w:b w:val="0"/>
           <w:noProof w:val="0"/>
-        </w:rPr>
-      </w:pPr>
+          <w:color w:val="00B050"/>
+        </w:rPr>
+        <w:t xml:space="preserve">For the catalogue you </w:t>
+      </w:r>
       <w:r>
         <w:rPr>
           <w:rFonts w:asciiTheme="minorHAnsi" w:hAnsiTheme="minorHAnsi"/>
           <w:b w:val="0"/>
           <w:noProof w:val="0"/>
-        </w:rPr>
-        <w:t xml:space="preserve">For the catalogue you </w:t>
+          <w:color w:val="00B050"/>
+        </w:rPr>
+        <w:t xml:space="preserve">can </w:t>
+      </w:r>
+      <w:r>
+        <w:rPr>
+          <w:rFonts w:asciiTheme="minorHAnsi" w:hAnsiTheme="minorHAnsi"/>
+          <w:bCs/>
+          <w:noProof w:val="0"/>
+          <w:color w:val="00B050"/>
+        </w:rPr>
+        <w:t>optionally</w:t>
       </w:r>
       <w:r>
         <w:rPr>
           <w:rFonts w:asciiTheme="minorHAnsi" w:hAnsiTheme="minorHAnsi"/>
           <w:b w:val="0"/>
           <w:noProof w:val="0"/>
-        </w:rPr>
-        <w:t xml:space="preserve">can </w:t>
+          <w:color w:val="00B050"/>
+        </w:rPr>
+        <w:t xml:space="preserve"> </w:t>
+      </w:r>
+      <w:r>
+        <w:rPr>
+          <w:rFonts w:asciiTheme="minorHAnsi" w:hAnsiTheme="minorHAnsi"/>
+          <w:b w:val="0"/>
+          <w:noProof w:val="0"/>
+          <w:color w:val="00B050"/>
+        </w:rPr>
+        <w:t xml:space="preserve">implement </w:t>
       </w:r>
       <w:r>
         <w:rPr>
           <w:rFonts w:asciiTheme="minorHAnsi" w:hAnsiTheme="minorHAnsi"/>
           <w:bCs/>
           <w:noProof w:val="0"/>
-        </w:rPr>
-        <w:t>optionally</w:t>
+          <w:color w:val="00B050"/>
+        </w:rPr>
+        <w:t>pagination</w:t>
       </w:r>
       <w:r>
         <w:rPr>
           <w:rFonts w:asciiTheme="minorHAnsi" w:hAnsiTheme="minorHAnsi"/>
           <w:b w:val="0"/>
           <w:noProof w:val="0"/>
-        </w:rPr>
-        <w:t xml:space="preserve"> </w:t>
+          <w:color w:val="00B050"/>
+        </w:rPr>
+        <w:t xml:space="preserve">, </w:t>
       </w:r>
       <w:r>
         <w:rPr>
           <w:rFonts w:asciiTheme="minorHAnsi" w:hAnsiTheme="minorHAnsi"/>
           <w:b w:val="0"/>
           <w:noProof w:val="0"/>
-        </w:rPr>
-        <w:t xml:space="preserve">implement </w:t>
+          <w:color w:val="00B050"/>
+        </w:rPr>
+        <w:t>or</w:t>
+      </w:r>
+      <w:r>
+        <w:rPr>
+          <w:rFonts w:asciiTheme="minorHAnsi" w:hAnsiTheme="minorHAnsi"/>
+          <w:b w:val="0"/>
+          <w:noProof w:val="0"/>
+          <w:color w:val="00B050"/>
+        </w:rPr>
+        <w:t xml:space="preserve"> </w:t>
+      </w:r>
+      <w:r>
+        <w:rPr>
+          <w:rFonts w:asciiTheme="minorHAnsi" w:hAnsiTheme="minorHAnsi"/>
+          <w:b w:val="0"/>
+          <w:noProof w:val="0"/>
+          <w:color w:val="00B050"/>
+        </w:rPr>
+        <w:t xml:space="preserve">allow </w:t>
+      </w:r>
+      <w:r>
+        <w:rPr>
+          <w:rFonts w:asciiTheme="minorHAnsi" w:hAnsiTheme="minorHAnsi"/>
+          <w:b w:val="0"/>
+          <w:noProof w:val="0"/>
+          <w:color w:val="00B050"/>
+        </w:rPr>
+        <w:t xml:space="preserve">the user </w:t>
+      </w:r>
+      <w:r>
+        <w:rPr>
+          <w:rFonts w:asciiTheme="minorHAnsi" w:hAnsiTheme="minorHAnsi"/>
+          <w:b w:val="0"/>
+          <w:noProof w:val="0"/>
+          <w:color w:val="00B050"/>
+        </w:rPr>
+        <w:t>to</w:t>
+      </w:r>
+      <w:r>
+        <w:rPr>
+          <w:rFonts w:asciiTheme="minorHAnsi" w:hAnsiTheme="minorHAnsi"/>
+          <w:b w:val="0"/>
+          <w:noProof w:val="0"/>
+          <w:color w:val="00B050"/>
+        </w:rPr>
+        <w:t xml:space="preserve"> scroll down infinitely</w:t>
+      </w:r>
+      <w:r>
+        <w:rPr>
+          <w:rFonts w:asciiTheme="minorHAnsi" w:hAnsiTheme="minorHAnsi"/>
+          <w:b w:val="0"/>
+          <w:noProof w:val="0"/>
+          <w:color w:val="00B050"/>
+        </w:rPr>
+        <w:t xml:space="preserve"> while new data is being loaded (</w:t>
       </w:r>
       <w:r>
         <w:rPr>
           <w:rFonts w:asciiTheme="minorHAnsi" w:hAnsiTheme="minorHAnsi"/>
           <w:bCs/>
           <w:noProof w:val="0"/>
-        </w:rPr>
-        <w:t>pagination</w:t>
+          <w:color w:val="00B050"/>
+        </w:rPr>
+        <w:t>infinite scroller</w:t>
       </w:r>
       <w:r>
         <w:rPr>
           <w:rFonts w:asciiTheme="minorHAnsi" w:hAnsiTheme="minorHAnsi"/>
           <w:b w:val="0"/>
           <w:noProof w:val="0"/>
-        </w:rPr>
-        <w:t xml:space="preserve">, </w:t>
+          <w:color w:val="00B050"/>
+        </w:rPr>
+        <w:t>)</w:t>
       </w:r>
       <w:r>
         <w:rPr>
           <w:rFonts w:asciiTheme="minorHAnsi" w:hAnsiTheme="minorHAnsi"/>
           <w:b w:val="0"/>
           <w:noProof w:val="0"/>
-        </w:rPr>
-        <w:t>or</w:t>
-      </w:r>
-      <w:r>
-        <w:rPr>
-          <w:rFonts w:asciiTheme="minorHAnsi" w:hAnsiTheme="minorHAnsi"/>
-          <w:b w:val="0"/>
-          <w:noProof w:val="0"/>
-        </w:rPr>
-        <w:t xml:space="preserve"> </w:t>
-      </w:r>
-      <w:r>
-        <w:rPr>
-          <w:rFonts w:asciiTheme="minorHAnsi" w:hAnsiTheme="minorHAnsi"/>
-          <w:b w:val="0"/>
-          <w:noProof w:val="0"/>
-        </w:rPr>
-        <w:t xml:space="preserve">allow </w:t>
-      </w:r>
-      <w:r>
-        <w:rPr>
-          <w:rFonts w:asciiTheme="minorHAnsi" w:hAnsiTheme="minorHAnsi"/>
-          <w:b w:val="0"/>
-          <w:noProof w:val="0"/>
-        </w:rPr>
-        <w:t xml:space="preserve">the user </w:t>
-      </w:r>
-      <w:r>
-        <w:rPr>
-          <w:rFonts w:asciiTheme="minorHAnsi" w:hAnsiTheme="minorHAnsi"/>
-          <w:b w:val="0"/>
-          <w:noProof w:val="0"/>
-        </w:rPr>
-        <w:t>to</w:t>
-      </w:r>
-      <w:r>
-        <w:rPr>
-          <w:rFonts w:asciiTheme="minorHAnsi" w:hAnsiTheme="minorHAnsi"/>
-          <w:b w:val="0"/>
-          <w:noProof w:val="0"/>
-        </w:rPr>
-        <w:t xml:space="preserve"> scroll down infinitely</w:t>
-      </w:r>
-      <w:r>
-        <w:rPr>
-          <w:rFonts w:asciiTheme="minorHAnsi" w:hAnsiTheme="minorHAnsi"/>
-          <w:b w:val="0"/>
-          <w:noProof w:val="0"/>
-        </w:rPr>
-        <w:t xml:space="preserve"> while new data is being loaded (</w:t>
-      </w:r>
-      <w:r>
-        <w:rPr>
-          <w:rFonts w:asciiTheme="minorHAnsi" w:hAnsiTheme="minorHAnsi"/>
-          <w:bCs/>
-          <w:noProof w:val="0"/>
-        </w:rPr>
-        <w:t>infinite scroller</w:t>
-      </w:r>
-      <w:r>
-        <w:rPr>
-          <w:rFonts w:asciiTheme="minorHAnsi" w:hAnsiTheme="minorHAnsi"/>
-          <w:b w:val="0"/>
-          <w:noProof w:val="0"/>
-        </w:rPr>
-        <w:t>)</w:t>
-      </w:r>
-      <w:r>
-        <w:rPr>
-          <w:rFonts w:asciiTheme="minorHAnsi" w:hAnsiTheme="minorHAnsi"/>
-          <w:b w:val="0"/>
-          <w:noProof w:val="0"/>
+          <w:color w:val="00B050"/>
         </w:rPr>
         <w:t>.</w:t>
       </w:r>
@@ -781,13 +861,20 @@
       <w:pPr>
         <w:pStyle w:val="3"/>
         <w:rPr>
+          <w:color w:val="00B050"/>
           <w:lang w:val="bg-BG"/>
         </w:rPr>
       </w:pPr>
       <w:r>
+        <w:rPr>
+          <w:color w:val="00B050"/>
+        </w:rPr>
         <w:t>HTML</w:t>
       </w:r>
       <w:r>
+        <w:rPr>
+          <w:color w:val="00B050"/>
+        </w:rPr>
         <w:t xml:space="preserve"> &amp; CSS</w:t>
       </w:r>
     </w:p>
@@ -796,29 +883,24 @@
         <w:rPr>
           <w:rFonts w:cstheme="minorHAnsi"/>
           <w:noProof/>
-          <w:szCs w:val="24"/>
-        </w:rPr>
-      </w:pPr>
-      <w:r>
-        <w:rPr>
-          <w:rFonts w:cstheme="minorHAnsi"/>
-          <w:noProof/>
-          <w:szCs w:val="24"/>
-        </w:rPr>
-        <w:t>As usual you are provided with HTML and CSS</w:t>
-      </w:r>
-      <w:r>
-        <w:rPr>
-          <w:rFonts w:cstheme="minorHAnsi"/>
-          <w:noProof/>
-          <w:szCs w:val="24"/>
-        </w:rPr>
-        <w:t xml:space="preserve">. You </w:t>
-      </w:r>
-      <w:r>
-        <w:rPr>
-          <w:rFonts w:cstheme="minorHAnsi"/>
-          <w:noProof/>
+          <w:color w:val="00B050"/>
+          <w:szCs w:val="24"/>
+        </w:rPr>
+      </w:pPr>
+      <w:r>
+        <w:rPr>
+          <w:rFonts w:cstheme="minorHAnsi"/>
+          <w:noProof/>
+          <w:color w:val="00B050"/>
+          <w:szCs w:val="24"/>
+        </w:rPr>
+        <w:t xml:space="preserve">As usual you are provided with HTML and CSS. You </w:t>
+      </w:r>
+      <w:r>
+        <w:rPr>
+          <w:rFonts w:cstheme="minorHAnsi"/>
+          <w:noProof/>
+          <w:color w:val="00B050"/>
           <w:szCs w:val="24"/>
         </w:rPr>
         <w:t>may</w:t>
@@ -827,30 +909,16 @@
         <w:rPr>
           <w:rFonts w:cstheme="minorHAnsi"/>
           <w:noProof/>
-          <w:szCs w:val="24"/>
-        </w:rPr>
-        <w:t xml:space="preserve"> </w:t>
-      </w:r>
-      <w:r>
-        <w:rPr>
-          <w:rFonts w:cstheme="minorHAnsi"/>
-          <w:noProof/>
-          <w:szCs w:val="24"/>
-        </w:rPr>
-        <w:t>change</w:t>
-      </w:r>
-      <w:r>
-        <w:rPr>
-          <w:rFonts w:cstheme="minorHAnsi"/>
-          <w:noProof/>
-          <w:szCs w:val="24"/>
-        </w:rPr>
-        <w:t xml:space="preserve"> the HTML by adding attributes, adding URL's where needed and so on</w:t>
-      </w:r>
-      <w:r>
-        <w:rPr>
-          <w:rFonts w:cstheme="minorHAnsi"/>
-          <w:noProof/>
+          <w:color w:val="00B050"/>
+          <w:szCs w:val="24"/>
+        </w:rPr>
+        <w:t xml:space="preserve"> change the HTML by adding attributes, adding URL's where needed and so on</w:t>
+      </w:r>
+      <w:r>
+        <w:rPr>
+          <w:rFonts w:cstheme="minorHAnsi"/>
+          <w:noProof/>
+          <w:color w:val="00B050"/>
           <w:szCs w:val="24"/>
         </w:rPr>
         <w:t xml:space="preserve"> as you see fit</w:t>
@@ -859,6 +927,7 @@
         <w:rPr>
           <w:rFonts w:cstheme="minorHAnsi"/>
           <w:noProof/>
+          <w:color w:val="00B050"/>
           <w:szCs w:val="24"/>
         </w:rPr>
         <w:t>.</w:t>
@@ -1999,8 +2068,14 @@
     <w:p>
       <w:pPr>
         <w:pStyle w:val="4"/>
-      </w:pPr>
-      <w:r>
+        <w:rPr>
+          <w:color w:val="00B050"/>
+        </w:rPr>
+      </w:pPr>
+      <w:r>
+        <w:rPr>
+          <w:color w:val="00B050"/>
+        </w:rPr>
         <w:t>Register</w:t>
       </w:r>
     </w:p>
@@ -2009,13 +2084,15 @@
         <w:rPr>
           <w:rFonts w:cstheme="minorHAnsi"/>
           <w:noProof/>
-          <w:szCs w:val="24"/>
-        </w:rPr>
-      </w:pPr>
-      <w:r>
-        <w:rPr>
-          <w:rFonts w:cstheme="minorHAnsi"/>
-          <w:noProof/>
+          <w:color w:val="00B050"/>
+          <w:szCs w:val="24"/>
+        </w:rPr>
+      </w:pPr>
+      <w:r>
+        <w:rPr>
+          <w:rFonts w:cstheme="minorHAnsi"/>
+          <w:noProof/>
+          <w:color w:val="00B050"/>
           <w:szCs w:val="24"/>
         </w:rPr>
         <w:t xml:space="preserve">You need to </w:t>
@@ -2025,6 +2102,7 @@
           <w:rFonts w:cstheme="minorHAnsi"/>
           <w:b/>
           <w:noProof/>
+          <w:color w:val="00B050"/>
           <w:szCs w:val="24"/>
         </w:rPr>
         <w:t>write</w:t>
@@ -2033,6 +2111,7 @@
         <w:rPr>
           <w:rFonts w:cstheme="minorHAnsi"/>
           <w:noProof/>
+          <w:color w:val="00B050"/>
           <w:szCs w:val="24"/>
         </w:rPr>
         <w:t xml:space="preserve"> the </w:t>
@@ -2042,6 +2121,7 @@
           <w:rFonts w:cstheme="minorHAnsi"/>
           <w:b/>
           <w:noProof/>
+          <w:color w:val="00B050"/>
           <w:szCs w:val="24"/>
         </w:rPr>
         <w:t>functionality</w:t>
@@ -2050,6 +2130,7 @@
         <w:rPr>
           <w:rFonts w:cstheme="minorHAnsi"/>
           <w:noProof/>
+          <w:color w:val="00B050"/>
           <w:szCs w:val="24"/>
         </w:rPr>
         <w:t xml:space="preserve"> for </w:t>
@@ -2059,6 +2140,7 @@
           <w:rFonts w:cstheme="minorHAnsi"/>
           <w:b/>
           <w:noProof/>
+          <w:color w:val="00B050"/>
           <w:szCs w:val="24"/>
         </w:rPr>
         <w:t>registration</w:t>
@@ -2067,6 +2149,7 @@
         <w:rPr>
           <w:rFonts w:cstheme="minorHAnsi"/>
           <w:noProof/>
+          <w:color w:val="00B050"/>
           <w:szCs w:val="24"/>
         </w:rPr>
         <w:t xml:space="preserve"> of new user. By </w:t>
@@ -2076,6 +2159,7 @@
           <w:rFonts w:cstheme="minorHAnsi"/>
           <w:b/>
           <w:noProof/>
+          <w:color w:val="00B050"/>
           <w:szCs w:val="24"/>
         </w:rPr>
         <w:t>clicking</w:t>
@@ -2084,6 +2168,7 @@
         <w:rPr>
           <w:rFonts w:cstheme="minorHAnsi"/>
           <w:noProof/>
+          <w:color w:val="00B050"/>
           <w:szCs w:val="24"/>
         </w:rPr>
         <w:t xml:space="preserve"> the "</w:t>
@@ -2093,6 +2178,7 @@
           <w:rFonts w:cstheme="minorHAnsi"/>
           <w:b/>
           <w:noProof/>
+          <w:color w:val="00B050"/>
           <w:szCs w:val="24"/>
         </w:rPr>
         <w:t>Register</w:t>
@@ -2101,6 +2187,7 @@
         <w:rPr>
           <w:rFonts w:cstheme="minorHAnsi"/>
           <w:noProof/>
+          <w:color w:val="00B050"/>
           <w:szCs w:val="24"/>
         </w:rPr>
         <w:t xml:space="preserve">" button you have to load the </w:t>
@@ -2110,6 +2197,7 @@
           <w:rFonts w:cstheme="minorHAnsi"/>
           <w:b/>
           <w:noProof/>
+          <w:color w:val="00B050"/>
           <w:szCs w:val="24"/>
         </w:rPr>
         <w:t>registration form</w:t>
@@ -2118,6 +2206,7 @@
         <w:rPr>
           <w:rFonts w:cstheme="minorHAnsi"/>
           <w:noProof/>
+          <w:color w:val="00B050"/>
           <w:szCs w:val="24"/>
         </w:rPr>
         <w:t>. When the "</w:t>
@@ -2127,6 +2216,7 @@
           <w:rFonts w:cstheme="minorHAnsi"/>
           <w:b/>
           <w:noProof/>
+          <w:color w:val="00B050"/>
           <w:szCs w:val="24"/>
         </w:rPr>
         <w:t>Create Account</w:t>
@@ -2135,6 +2225,7 @@
         <w:rPr>
           <w:rFonts w:cstheme="minorHAnsi"/>
           <w:noProof/>
+          <w:color w:val="00B050"/>
           <w:szCs w:val="24"/>
         </w:rPr>
         <w:t xml:space="preserve">" button of the </w:t>
@@ -2144,6 +2235,7 @@
           <w:rFonts w:cstheme="minorHAnsi"/>
           <w:b/>
           <w:noProof/>
+          <w:color w:val="00B050"/>
           <w:szCs w:val="24"/>
         </w:rPr>
         <w:t>form</w:t>
@@ -2152,6 +2244,7 @@
         <w:rPr>
           <w:rFonts w:cstheme="minorHAnsi"/>
           <w:noProof/>
+          <w:color w:val="00B050"/>
           <w:szCs w:val="24"/>
         </w:rPr>
         <w:t xml:space="preserve"> is clicked you need to </w:t>
@@ -2161,6 +2254,7 @@
           <w:rFonts w:cstheme="minorHAnsi"/>
           <w:b/>
           <w:noProof/>
+          <w:color w:val="00B050"/>
           <w:szCs w:val="24"/>
         </w:rPr>
         <w:t>send a post request</w:t>
@@ -2170,6 +2264,7 @@
           <w:rFonts w:cstheme="minorHAnsi"/>
           <w:b/>
           <w:noProof/>
+          <w:color w:val="00B050"/>
           <w:szCs w:val="24"/>
         </w:rPr>
         <w:t xml:space="preserve"> </w:t>
@@ -2178,17 +2273,10 @@
         <w:rPr>
           <w:rFonts w:cstheme="minorHAnsi"/>
           <w:noProof/>
-          <w:szCs w:val="24"/>
-        </w:rPr>
-        <w:t>to register the new user.</w:t>
-      </w:r>
-      <w:r>
-        <w:rPr>
-          <w:rFonts w:cstheme="minorHAnsi"/>
-          <w:noProof/>
-          <w:szCs w:val="24"/>
-        </w:rPr>
-        <w:t xml:space="preserve"> The fields by registration have validations as follows:</w:t>
+          <w:color w:val="00B050"/>
+          <w:szCs w:val="24"/>
+        </w:rPr>
+        <w:t>to register the new user. The fields by registration have validations as follows:</w:t>
       </w:r>
     </w:p>
     <w:p>
@@ -2201,14 +2289,16 @@
         <w:rPr>
           <w:rFonts w:cstheme="minorHAnsi"/>
           <w:noProof/>
-          <w:szCs w:val="24"/>
-        </w:rPr>
-      </w:pPr>
-      <w:r>
-        <w:rPr>
-          <w:rFonts w:cstheme="minorHAnsi"/>
-          <w:b/>
-          <w:noProof/>
+          <w:color w:val="00B050"/>
+          <w:szCs w:val="24"/>
+        </w:rPr>
+      </w:pPr>
+      <w:r>
+        <w:rPr>
+          <w:rFonts w:cstheme="minorHAnsi"/>
+          <w:b/>
+          <w:noProof/>
+          <w:color w:val="00B050"/>
           <w:szCs w:val="24"/>
         </w:rPr>
         <w:t>e-mail</w:t>
@@ -2217,6 +2307,7 @@
         <w:rPr>
           <w:rFonts w:cstheme="minorHAnsi"/>
           <w:noProof/>
+          <w:color w:val="00B050"/>
           <w:szCs w:val="24"/>
         </w:rPr>
         <w:t>: required, valid e-mail</w:t>
@@ -2225,6 +2316,7 @@
         <w:rPr>
           <w:rFonts w:cstheme="minorHAnsi"/>
           <w:noProof/>
+          <w:color w:val="00B050"/>
           <w:szCs w:val="24"/>
         </w:rPr>
         <w:t>;</w:t>
@@ -2240,14 +2332,16 @@
         <w:rPr>
           <w:rFonts w:cstheme="minorHAnsi"/>
           <w:noProof/>
-          <w:szCs w:val="24"/>
-        </w:rPr>
-      </w:pPr>
-      <w:r>
-        <w:rPr>
-          <w:rFonts w:cstheme="minorHAnsi"/>
-          <w:b/>
-          <w:noProof/>
+          <w:color w:val="00B050"/>
+          <w:szCs w:val="24"/>
+        </w:rPr>
+      </w:pPr>
+      <w:r>
+        <w:rPr>
+          <w:rFonts w:cstheme="minorHAnsi"/>
+          <w:b/>
+          <w:noProof/>
+          <w:color w:val="00B050"/>
           <w:szCs w:val="24"/>
         </w:rPr>
         <w:t>username</w:t>
@@ -2256,6 +2350,7 @@
         <w:rPr>
           <w:rFonts w:cstheme="minorHAnsi"/>
           <w:noProof/>
+          <w:color w:val="00B050"/>
           <w:szCs w:val="24"/>
         </w:rPr>
         <w:t xml:space="preserve">: required, at least </w:t>
@@ -2264,6 +2359,7 @@
         <w:rPr>
           <w:rFonts w:cstheme="minorHAnsi"/>
           <w:noProof/>
+          <w:color w:val="00B050"/>
           <w:szCs w:val="24"/>
         </w:rPr>
         <w:t>3</w:t>
@@ -2272,6 +2368,7 @@
         <w:rPr>
           <w:rFonts w:cstheme="minorHAnsi"/>
           <w:noProof/>
+          <w:color w:val="00B050"/>
           <w:szCs w:val="24"/>
         </w:rPr>
         <w:t xml:space="preserve"> characters</w:t>
@@ -2280,6 +2377,7 @@
         <w:rPr>
           <w:rFonts w:cstheme="minorHAnsi"/>
           <w:noProof/>
+          <w:color w:val="00B050"/>
           <w:szCs w:val="24"/>
         </w:rPr>
         <w:t>;</w:t>
@@ -2295,14 +2393,16 @@
         <w:rPr>
           <w:rFonts w:cstheme="minorHAnsi"/>
           <w:noProof/>
-          <w:szCs w:val="24"/>
-        </w:rPr>
-      </w:pPr>
-      <w:r>
-        <w:rPr>
-          <w:rFonts w:cstheme="minorHAnsi"/>
-          <w:b/>
-          <w:noProof/>
+          <w:color w:val="00B050"/>
+          <w:szCs w:val="24"/>
+        </w:rPr>
+      </w:pPr>
+      <w:r>
+        <w:rPr>
+          <w:rFonts w:cstheme="minorHAnsi"/>
+          <w:b/>
+          <w:noProof/>
+          <w:color w:val="00B050"/>
           <w:szCs w:val="24"/>
         </w:rPr>
         <w:t>password</w:t>
@@ -2311,6 +2411,7 @@
         <w:rPr>
           <w:rFonts w:cstheme="minorHAnsi"/>
           <w:noProof/>
+          <w:color w:val="00B050"/>
           <w:szCs w:val="24"/>
         </w:rPr>
         <w:t xml:space="preserve">: required, at least </w:t>
@@ -2319,6 +2420,7 @@
         <w:rPr>
           <w:rFonts w:cstheme="minorHAnsi"/>
           <w:noProof/>
+          <w:color w:val="00B050"/>
           <w:szCs w:val="24"/>
         </w:rPr>
         <w:t>3</w:t>
@@ -2327,6 +2429,7 @@
         <w:rPr>
           <w:rFonts w:cstheme="minorHAnsi"/>
           <w:noProof/>
+          <w:color w:val="00B050"/>
           <w:szCs w:val="24"/>
         </w:rPr>
         <w:t xml:space="preserve"> characters/digits</w:t>
@@ -2335,6 +2438,7 @@
         <w:rPr>
           <w:rFonts w:cstheme="minorHAnsi"/>
           <w:noProof/>
+          <w:color w:val="00B050"/>
           <w:szCs w:val="24"/>
         </w:rPr>
         <w:t>.</w:t>
@@ -2345,13 +2449,15 @@
         <w:rPr>
           <w:rFonts w:cstheme="minorHAnsi"/>
           <w:noProof/>
-          <w:szCs w:val="24"/>
-        </w:rPr>
-      </w:pPr>
-      <w:r>
-        <w:rPr>
-          <w:rFonts w:cstheme="minorHAnsi"/>
-          <w:noProof/>
+          <w:color w:val="00B050"/>
+          <w:szCs w:val="24"/>
+        </w:rPr>
+      </w:pPr>
+      <w:r>
+        <w:rPr>
+          <w:rFonts w:cstheme="minorHAnsi"/>
+          <w:noProof/>
+          <w:color w:val="00B050"/>
           <w:szCs w:val="24"/>
         </w:rPr>
         <w:t xml:space="preserve">If there is a </w:t>
@@ -2361,6 +2467,7 @@
           <w:rFonts w:cstheme="minorHAnsi"/>
           <w:b/>
           <w:noProof/>
+          <w:color w:val="00B050"/>
           <w:szCs w:val="24"/>
         </w:rPr>
         <w:t>validation</w:t>
@@ -2369,6 +2476,7 @@
         <w:rPr>
           <w:rFonts w:cstheme="minorHAnsi"/>
           <w:noProof/>
+          <w:color w:val="00B050"/>
           <w:szCs w:val="24"/>
         </w:rPr>
         <w:t xml:space="preserve"> </w:t>
@@ -2378,6 +2486,7 @@
           <w:rFonts w:cstheme="minorHAnsi"/>
           <w:b/>
           <w:noProof/>
+          <w:color w:val="00B050"/>
           <w:szCs w:val="24"/>
         </w:rPr>
         <w:t xml:space="preserve">error </w:t>
@@ -2386,6 +2495,7 @@
         <w:rPr>
           <w:rFonts w:cstheme="minorHAnsi"/>
           <w:noProof/>
+          <w:color w:val="00B050"/>
           <w:szCs w:val="24"/>
         </w:rPr>
         <w:t xml:space="preserve">you need to show the </w:t>
@@ -2395,66 +2505,26 @@
           <w:rFonts w:cstheme="minorHAnsi"/>
           <w:b/>
           <w:noProof/>
-          <w:szCs w:val="24"/>
-        </w:rPr>
-        <w:t xml:space="preserve">div with class </w:t>
-      </w:r>
-      <w:r>
-        <w:rPr>
-          <w:rFonts w:cstheme="minorHAnsi"/>
-          <w:b/>
-          <w:noProof/>
-          <w:szCs w:val="24"/>
-        </w:rPr>
-        <w:t>"</w:t>
-      </w:r>
-      <w:r>
-        <w:rPr>
-          <w:rFonts w:cstheme="minorHAnsi"/>
-          <w:b/>
-          <w:noProof/>
-          <w:szCs w:val="24"/>
-        </w:rPr>
-        <w:t>error</w:t>
-      </w:r>
-      <w:r>
-        <w:rPr>
-          <w:rFonts w:cstheme="minorHAnsi"/>
-          <w:b/>
-          <w:noProof/>
-          <w:szCs w:val="24"/>
-        </w:rPr>
-        <w:t>"</w:t>
-      </w:r>
-      <w:r>
-        <w:rPr>
-          <w:rFonts w:cstheme="minorHAnsi"/>
-          <w:noProof/>
-          <w:szCs w:val="24"/>
-        </w:rPr>
-        <w:t xml:space="preserve"> to </w:t>
-      </w:r>
-      <w:r>
-        <w:rPr>
-          <w:rFonts w:cstheme="minorHAnsi"/>
-          <w:noProof/>
-          <w:szCs w:val="24"/>
-        </w:rPr>
-        <w:t>visualize</w:t>
-      </w:r>
-      <w:r>
-        <w:rPr>
-          <w:rFonts w:cstheme="minorHAnsi"/>
-          <w:noProof/>
-          <w:szCs w:val="24"/>
-        </w:rPr>
-        <w:t xml:space="preserve"> the </w:t>
-      </w:r>
-      <w:r>
-        <w:rPr>
-          <w:rFonts w:cstheme="minorHAnsi"/>
-          <w:b/>
-          <w:noProof/>
+          <w:color w:val="00B050"/>
+          <w:szCs w:val="24"/>
+        </w:rPr>
+        <w:t>div with class "error"</w:t>
+      </w:r>
+      <w:r>
+        <w:rPr>
+          <w:rFonts w:cstheme="minorHAnsi"/>
+          <w:noProof/>
+          <w:color w:val="00B050"/>
+          <w:szCs w:val="24"/>
+        </w:rPr>
+        <w:t xml:space="preserve"> to visualize the </w:t>
+      </w:r>
+      <w:r>
+        <w:rPr>
+          <w:rFonts w:cstheme="minorHAnsi"/>
+          <w:b/>
+          <w:noProof/>
+          <w:color w:val="00B050"/>
           <w:szCs w:val="24"/>
         </w:rPr>
         <w:t>message</w:t>
@@ -2463,6 +2533,7 @@
         <w:rPr>
           <w:rFonts w:cstheme="minorHAnsi"/>
           <w:noProof/>
+          <w:color w:val="00B050"/>
           <w:szCs w:val="24"/>
         </w:rPr>
         <w:t xml:space="preserve">, otherwise the </w:t>
@@ -2472,6 +2543,7 @@
           <w:rFonts w:cstheme="minorHAnsi"/>
           <w:b/>
           <w:noProof/>
+          <w:color w:val="00B050"/>
           <w:szCs w:val="24"/>
         </w:rPr>
         <w:t xml:space="preserve">div is </w:t>
@@ -2481,6 +2553,7 @@
           <w:rFonts w:cstheme="minorHAnsi"/>
           <w:b/>
           <w:noProof/>
+          <w:color w:val="00B050"/>
           <w:szCs w:val="24"/>
         </w:rPr>
         <w:t>not displayed</w:t>
@@ -2489,6 +2562,7 @@
         <w:rPr>
           <w:rFonts w:cstheme="minorHAnsi"/>
           <w:noProof/>
+          <w:color w:val="00B050"/>
           <w:szCs w:val="24"/>
         </w:rPr>
         <w:t>.</w:t>
@@ -2560,13 +2634,15 @@
         <w:rPr>
           <w:rFonts w:cstheme="minorHAnsi"/>
           <w:noProof/>
-          <w:szCs w:val="24"/>
-        </w:rPr>
-      </w:pPr>
-      <w:r>
-        <w:rPr>
-          <w:rFonts w:cstheme="minorHAnsi"/>
-          <w:noProof/>
+          <w:color w:val="00B050"/>
+          <w:szCs w:val="24"/>
+        </w:rPr>
+      </w:pPr>
+      <w:r>
+        <w:rPr>
+          <w:rFonts w:cstheme="minorHAnsi"/>
+          <w:noProof/>
+          <w:color w:val="00B050"/>
           <w:szCs w:val="24"/>
         </w:rPr>
         <w:t xml:space="preserve">If the registration is </w:t>
@@ -2576,6 +2652,7 @@
           <w:rFonts w:cstheme="minorHAnsi"/>
           <w:b/>
           <w:noProof/>
+          <w:color w:val="00B050"/>
           <w:szCs w:val="24"/>
         </w:rPr>
         <w:t>successful</w:t>
@@ -2584,6 +2661,7 @@
         <w:rPr>
           <w:rFonts w:cstheme="minorHAnsi"/>
           <w:noProof/>
+          <w:color w:val="00B050"/>
           <w:szCs w:val="24"/>
         </w:rPr>
         <w:t xml:space="preserve"> you can redirect to </w:t>
@@ -2593,6 +2671,7 @@
           <w:rFonts w:cstheme="minorHAnsi"/>
           <w:b/>
           <w:noProof/>
+          <w:color w:val="00B050"/>
           <w:szCs w:val="24"/>
         </w:rPr>
         <w:t>My Teams page</w:t>
@@ -2601,6 +2680,7 @@
         <w:rPr>
           <w:rFonts w:cstheme="minorHAnsi"/>
           <w:noProof/>
+          <w:color w:val="00B050"/>
           <w:szCs w:val="24"/>
         </w:rPr>
         <w:t>.</w:t>
@@ -6377,7 +6457,7 @@
 </file>
 
 <file path=word/endnotes.xml><?xml version="1.0" encoding="utf-8"?>
-<w:endnotes xmlns:wpc="http://schemas.microsoft.com/office/word/2010/wordprocessingCanvas" xmlns:cx="http://schemas.microsoft.com/office/drawing/2014/chartex" xmlns:cx1="http://schemas.microsoft.com/office/drawing/2015/9/8/chartex" xmlns:cx2="http://schemas.microsoft.com/office/drawing/2015/10/21/chartex" xmlns:cx3="http://schemas.microsoft.com/office/drawing/2016/5/9/chartex" xmlns:cx4="http://schemas.microsoft.com/office/drawing/2016/5/10/chartex" xmlns:cx5="http://schemas.microsoft.com/office/drawing/2016/5/11/chartex" xmlns:cx6="http://schemas.microsoft.com/office/drawing/2016/5/12/chartex" xmlns:cx7="http://schemas.microsoft.com/office/drawing/2016/5/13/chartex" xmlns:cx8="http://schemas.microsoft.com/office/drawing/2016/5/14/chartex" xmlns:mc="http://schemas.openxmlformats.org/markup-compatibility/2006" xmlns:aink="http://schemas.microsoft.com/office/drawing/2016/ink" xmlns:am3d="http://schemas.microsoft.com/office/drawing/2017/model3d" xmlns:o="urn:schemas-microsoft-com:office:office" xmlns:r="http://schemas.openxmlformats.org/officeDocument/2006/relationships" xmlns:m="http://schemas.openxmlformats.org/officeDocument/2006/math" xmlns:v="urn:schemas-microsoft-com:vml" xmlns:wp14="http://schemas.microsoft.com/office/word/2010/wordprocessingDrawing" xmlns:wp="http://schemas.openxmlformats.org/drawingml/2006/wordprocessingDrawing" xmlns:w10="urn:schemas-microsoft-com:office:word" xmlns:w="http://schemas.openxmlformats.org/wordprocessingml/2006/main" xmlns:w14="http://schemas.microsoft.com/office/word/2010/wordml" xmlns:w15="http://schemas.microsoft.com/office/word/2012/wordml" xmlns:w16cex="http://schemas.microsoft.com/office/word/2018/wordml/cex" xmlns:w16cid="http://schemas.microsoft.com/office/word/2016/wordml/cid" xmlns:w16="http://schemas.microsoft.com/office/word/2018/wordml" xmlns:w16sdtdh="http://schemas.microsoft.com/office/word/2020/wordml/sdtdatahash" xmlns:w16se="http://schemas.microsoft.com/office/word/2015/wordml/symex" xmlns:wpg="http://schemas.microsoft.com/office/word/2010/wordprocessingGroup" xmlns:wpi="http://schemas.microsoft.com/office/word/2010/wordprocessingInk" xmlns:wne="http://schemas.microsoft.com/office/word/2006/wordml" xmlns:wps="http://schemas.microsoft.com/office/word/2010/wordprocessingShape" mc:Ignorable="w14 w15 w16se w16cid w16 w16cex w16sdtdh wp14">
+<w:endnotes xmlns:wpc="http://schemas.microsoft.com/office/word/2010/wordprocessingCanvas" xmlns:cx="http://schemas.microsoft.com/office/drawing/2014/chartex" xmlns:cx1="http://schemas.microsoft.com/office/drawing/2015/9/8/chartex" xmlns:cx2="http://schemas.microsoft.com/office/drawing/2015/10/21/chartex" xmlns:cx3="http://schemas.microsoft.com/office/drawing/2016/5/9/chartex" xmlns:cx4="http://schemas.microsoft.com/office/drawing/2016/5/10/chartex" xmlns:cx5="http://schemas.microsoft.com/office/drawing/2016/5/11/chartex" xmlns:cx6="http://schemas.microsoft.com/office/drawing/2016/5/12/chartex" xmlns:cx7="http://schemas.microsoft.com/office/drawing/2016/5/13/chartex" xmlns:cx8="http://schemas.microsoft.com/office/drawing/2016/5/14/chartex" xmlns:mc="http://schemas.openxmlformats.org/markup-compatibility/2006" xmlns:aink="http://schemas.microsoft.com/office/drawing/2016/ink" xmlns:am3d="http://schemas.microsoft.com/office/drawing/2017/model3d" xmlns:o="urn:schemas-microsoft-com:office:office" xmlns:oel="http://schemas.microsoft.com/office/2019/extlst" xmlns:r="http://schemas.openxmlformats.org/officeDocument/2006/relationships" xmlns:m="http://schemas.openxmlformats.org/officeDocument/2006/math" xmlns:v="urn:schemas-microsoft-com:vml" xmlns:wp14="http://schemas.microsoft.com/office/word/2010/wordprocessingDrawing" xmlns:wp="http://schemas.openxmlformats.org/drawingml/2006/wordprocessingDrawing" xmlns:w10="urn:schemas-microsoft-com:office:word" xmlns:w="http://schemas.openxmlformats.org/wordprocessingml/2006/main" xmlns:w14="http://schemas.microsoft.com/office/word/2010/wordml" xmlns:w15="http://schemas.microsoft.com/office/word/2012/wordml" xmlns:w16cex="http://schemas.microsoft.com/office/word/2018/wordml/cex" xmlns:w16cid="http://schemas.microsoft.com/office/word/2016/wordml/cid" xmlns:w16="http://schemas.microsoft.com/office/word/2018/wordml" xmlns:w16sdtdh="http://schemas.microsoft.com/office/word/2020/wordml/sdtdatahash" xmlns:w16se="http://schemas.microsoft.com/office/word/2015/wordml/symex" xmlns:wpg="http://schemas.microsoft.com/office/word/2010/wordprocessingGroup" xmlns:wpi="http://schemas.microsoft.com/office/word/2010/wordprocessingInk" xmlns:wne="http://schemas.microsoft.com/office/word/2006/wordml" xmlns:wps="http://schemas.microsoft.com/office/word/2010/wordprocessingShape" mc:Ignorable="w14 w15 w16se w16cid w16 w16cex w16sdtdh wp14">
   <w:endnote w:type="separator" w:id="-1">
     <w:p>
       <w:pPr>
@@ -6402,7 +6482,7 @@
 </file>
 
 <file path=word/footer1.xml><?xml version="1.0" encoding="utf-8"?>
-<w:ftr xmlns:wpc="http://schemas.microsoft.com/office/word/2010/wordprocessingCanvas" xmlns:cx="http://schemas.microsoft.com/office/drawing/2014/chartex" xmlns:cx1="http://schemas.microsoft.com/office/drawing/2015/9/8/chartex" xmlns:cx2="http://schemas.microsoft.com/office/drawing/2015/10/21/chartex" xmlns:cx3="http://schemas.microsoft.com/office/drawing/2016/5/9/chartex" xmlns:cx4="http://schemas.microsoft.com/office/drawing/2016/5/10/chartex" xmlns:cx5="http://schemas.microsoft.com/office/drawing/2016/5/11/chartex" xmlns:cx6="http://schemas.microsoft.com/office/drawing/2016/5/12/chartex" xmlns:cx7="http://schemas.microsoft.com/office/drawing/2016/5/13/chartex" xmlns:cx8="http://schemas.microsoft.com/office/drawing/2016/5/14/chartex" xmlns:mc="http://schemas.openxmlformats.org/markup-compatibility/2006" xmlns:aink="http://schemas.microsoft.com/office/drawing/2016/ink" xmlns:am3d="http://schemas.microsoft.com/office/drawing/2017/model3d" xmlns:o="urn:schemas-microsoft-com:office:office" xmlns:r="http://schemas.openxmlformats.org/officeDocument/2006/relationships" xmlns:m="http://schemas.openxmlformats.org/officeDocument/2006/math" xmlns:v="urn:schemas-microsoft-com:vml" xmlns:wp14="http://schemas.microsoft.com/office/word/2010/wordprocessingDrawing" xmlns:wp="http://schemas.openxmlformats.org/drawingml/2006/wordprocessingDrawing" xmlns:w10="urn:schemas-microsoft-com:office:word" xmlns:w="http://schemas.openxmlformats.org/wordprocessingml/2006/main" xmlns:w14="http://schemas.microsoft.com/office/word/2010/wordml" xmlns:w15="http://schemas.microsoft.com/office/word/2012/wordml" xmlns:w16cex="http://schemas.microsoft.com/office/word/2018/wordml/cex" xmlns:w16cid="http://schemas.microsoft.com/office/word/2016/wordml/cid" xmlns:w16="http://schemas.microsoft.com/office/word/2018/wordml" xmlns:w16sdtdh="http://schemas.microsoft.com/office/word/2020/wordml/sdtdatahash" xmlns:w16se="http://schemas.microsoft.com/office/word/2015/wordml/symex" xmlns:wpg="http://schemas.microsoft.com/office/word/2010/wordprocessingGroup" xmlns:wpi="http://schemas.microsoft.com/office/word/2010/wordprocessingInk" xmlns:wne="http://schemas.microsoft.com/office/word/2006/wordml" xmlns:wps="http://schemas.microsoft.com/office/word/2010/wordprocessingShape" mc:Ignorable="w14 w15 w16se w16cid w16 w16cex w16sdtdh wp14">
+<w:ftr xmlns:wpc="http://schemas.microsoft.com/office/word/2010/wordprocessingCanvas" xmlns:cx="http://schemas.microsoft.com/office/drawing/2014/chartex" xmlns:cx1="http://schemas.microsoft.com/office/drawing/2015/9/8/chartex" xmlns:cx2="http://schemas.microsoft.com/office/drawing/2015/10/21/chartex" xmlns:cx3="http://schemas.microsoft.com/office/drawing/2016/5/9/chartex" xmlns:cx4="http://schemas.microsoft.com/office/drawing/2016/5/10/chartex" xmlns:cx5="http://schemas.microsoft.com/office/drawing/2016/5/11/chartex" xmlns:cx6="http://schemas.microsoft.com/office/drawing/2016/5/12/chartex" xmlns:cx7="http://schemas.microsoft.com/office/drawing/2016/5/13/chartex" xmlns:cx8="http://schemas.microsoft.com/office/drawing/2016/5/14/chartex" xmlns:mc="http://schemas.openxmlformats.org/markup-compatibility/2006" xmlns:aink="http://schemas.microsoft.com/office/drawing/2016/ink" xmlns:am3d="http://schemas.microsoft.com/office/drawing/2017/model3d" xmlns:o="urn:schemas-microsoft-com:office:office" xmlns:oel="http://schemas.microsoft.com/office/2019/extlst" xmlns:r="http://schemas.openxmlformats.org/officeDocument/2006/relationships" xmlns:m="http://schemas.openxmlformats.org/officeDocument/2006/math" xmlns:v="urn:schemas-microsoft-com:vml" xmlns:wp14="http://schemas.microsoft.com/office/word/2010/wordprocessingDrawing" xmlns:wp="http://schemas.openxmlformats.org/drawingml/2006/wordprocessingDrawing" xmlns:w10="urn:schemas-microsoft-com:office:word" xmlns:w="http://schemas.openxmlformats.org/wordprocessingml/2006/main" xmlns:w14="http://schemas.microsoft.com/office/word/2010/wordml" xmlns:w15="http://schemas.microsoft.com/office/word/2012/wordml" xmlns:w16cex="http://schemas.microsoft.com/office/word/2018/wordml/cex" xmlns:w16cid="http://schemas.microsoft.com/office/word/2016/wordml/cid" xmlns:w16="http://schemas.microsoft.com/office/word/2018/wordml" xmlns:w16sdtdh="http://schemas.microsoft.com/office/word/2020/wordml/sdtdatahash" xmlns:w16se="http://schemas.microsoft.com/office/word/2015/wordml/symex" xmlns:wpg="http://schemas.microsoft.com/office/word/2010/wordprocessingGroup" xmlns:wpi="http://schemas.microsoft.com/office/word/2010/wordprocessingInk" xmlns:wne="http://schemas.microsoft.com/office/word/2006/wordml" xmlns:wps="http://schemas.microsoft.com/office/word/2010/wordprocessingShape" mc:Ignorable="w14 w15 w16se w16cid w16 w16cex w16sdtdh wp14">
   <w:p>
     <w:pPr>
       <w:pStyle w:val="a5"/>
@@ -6464,21 +6544,12 @@
                   </w:rPr>
                   <w:t xml:space="preserve">© </w:t>
                 </w:r>
-                <w:proofErr w:type="spellStart"/>
                 <w:r>
                   <w:rPr>
                     <w:sz w:val="17"/>
                     <w:szCs w:val="17"/>
                   </w:rPr>
-                  <w:t>SoftUni</w:t>
-                </w:r>
-                <w:proofErr w:type="spellEnd"/>
-                <w:r>
-                  <w:rPr>
-                    <w:sz w:val="17"/>
-                    <w:szCs w:val="17"/>
-                  </w:rPr>
-                  <w:t xml:space="preserve"> – </w:t>
+                  <w:t xml:space="preserve">SoftUni – </w:t>
                 </w:r>
                 <w:hyperlink r:id="rId1" w:history="1">
                   <w:r>
@@ -7303,7 +7374,7 @@
 </file>
 
 <file path=word/footnotes.xml><?xml version="1.0" encoding="utf-8"?>
-<w:footnotes xmlns:wpc="http://schemas.microsoft.com/office/word/2010/wordprocessingCanvas" xmlns:cx="http://schemas.microsoft.com/office/drawing/2014/chartex" xmlns:cx1="http://schemas.microsoft.com/office/drawing/2015/9/8/chartex" xmlns:cx2="http://schemas.microsoft.com/office/drawing/2015/10/21/chartex" xmlns:cx3="http://schemas.microsoft.com/office/drawing/2016/5/9/chartex" xmlns:cx4="http://schemas.microsoft.com/office/drawing/2016/5/10/chartex" xmlns:cx5="http://schemas.microsoft.com/office/drawing/2016/5/11/chartex" xmlns:cx6="http://schemas.microsoft.com/office/drawing/2016/5/12/chartex" xmlns:cx7="http://schemas.microsoft.com/office/drawing/2016/5/13/chartex" xmlns:cx8="http://schemas.microsoft.com/office/drawing/2016/5/14/chartex" xmlns:mc="http://schemas.openxmlformats.org/markup-compatibility/2006" xmlns:aink="http://schemas.microsoft.com/office/drawing/2016/ink" xmlns:am3d="http://schemas.microsoft.com/office/drawing/2017/model3d" xmlns:o="urn:schemas-microsoft-com:office:office" xmlns:r="http://schemas.openxmlformats.org/officeDocument/2006/relationships" xmlns:m="http://schemas.openxmlformats.org/officeDocument/2006/math" xmlns:v="urn:schemas-microsoft-com:vml" xmlns:wp14="http://schemas.microsoft.com/office/word/2010/wordprocessingDrawing" xmlns:wp="http://schemas.openxmlformats.org/drawingml/2006/wordprocessingDrawing" xmlns:w10="urn:schemas-microsoft-com:office:word" xmlns:w="http://schemas.openxmlformats.org/wordprocessingml/2006/main" xmlns:w14="http://schemas.microsoft.com/office/word/2010/wordml" xmlns:w15="http://schemas.microsoft.com/office/word/2012/wordml" xmlns:w16cex="http://schemas.microsoft.com/office/word/2018/wordml/cex" xmlns:w16cid="http://schemas.microsoft.com/office/word/2016/wordml/cid" xmlns:w16="http://schemas.microsoft.com/office/word/2018/wordml" xmlns:w16sdtdh="http://schemas.microsoft.com/office/word/2020/wordml/sdtdatahash" xmlns:w16se="http://schemas.microsoft.com/office/word/2015/wordml/symex" xmlns:wpg="http://schemas.microsoft.com/office/word/2010/wordprocessingGroup" xmlns:wpi="http://schemas.microsoft.com/office/word/2010/wordprocessingInk" xmlns:wne="http://schemas.microsoft.com/office/word/2006/wordml" xmlns:wps="http://schemas.microsoft.com/office/word/2010/wordprocessingShape" mc:Ignorable="w14 w15 w16se w16cid w16 w16cex w16sdtdh wp14">
+<w:footnotes xmlns:wpc="http://schemas.microsoft.com/office/word/2010/wordprocessingCanvas" xmlns:cx="http://schemas.microsoft.com/office/drawing/2014/chartex" xmlns:cx1="http://schemas.microsoft.com/office/drawing/2015/9/8/chartex" xmlns:cx2="http://schemas.microsoft.com/office/drawing/2015/10/21/chartex" xmlns:cx3="http://schemas.microsoft.com/office/drawing/2016/5/9/chartex" xmlns:cx4="http://schemas.microsoft.com/office/drawing/2016/5/10/chartex" xmlns:cx5="http://schemas.microsoft.com/office/drawing/2016/5/11/chartex" xmlns:cx6="http://schemas.microsoft.com/office/drawing/2016/5/12/chartex" xmlns:cx7="http://schemas.microsoft.com/office/drawing/2016/5/13/chartex" xmlns:cx8="http://schemas.microsoft.com/office/drawing/2016/5/14/chartex" xmlns:mc="http://schemas.openxmlformats.org/markup-compatibility/2006" xmlns:aink="http://schemas.microsoft.com/office/drawing/2016/ink" xmlns:am3d="http://schemas.microsoft.com/office/drawing/2017/model3d" xmlns:o="urn:schemas-microsoft-com:office:office" xmlns:oel="http://schemas.microsoft.com/office/2019/extlst" xmlns:r="http://schemas.openxmlformats.org/officeDocument/2006/relationships" xmlns:m="http://schemas.openxmlformats.org/officeDocument/2006/math" xmlns:v="urn:schemas-microsoft-com:vml" xmlns:wp14="http://schemas.microsoft.com/office/word/2010/wordprocessingDrawing" xmlns:wp="http://schemas.openxmlformats.org/drawingml/2006/wordprocessingDrawing" xmlns:w10="urn:schemas-microsoft-com:office:word" xmlns:w="http://schemas.openxmlformats.org/wordprocessingml/2006/main" xmlns:w14="http://schemas.microsoft.com/office/word/2010/wordml" xmlns:w15="http://schemas.microsoft.com/office/word/2012/wordml" xmlns:w16cex="http://schemas.microsoft.com/office/word/2018/wordml/cex" xmlns:w16cid="http://schemas.microsoft.com/office/word/2016/wordml/cid" xmlns:w16="http://schemas.microsoft.com/office/word/2018/wordml" xmlns:w16sdtdh="http://schemas.microsoft.com/office/word/2020/wordml/sdtdatahash" xmlns:w16se="http://schemas.microsoft.com/office/word/2015/wordml/symex" xmlns:wpg="http://schemas.microsoft.com/office/word/2010/wordprocessingGroup" xmlns:wpi="http://schemas.microsoft.com/office/word/2010/wordprocessingInk" xmlns:wne="http://schemas.microsoft.com/office/word/2006/wordml" xmlns:wps="http://schemas.microsoft.com/office/word/2010/wordprocessingShape" mc:Ignorable="w14 w15 w16se w16cid w16 w16cex w16sdtdh wp14">
   <w:footnote w:type="separator" w:id="-1">
     <w:p>
       <w:pPr>
@@ -7328,7 +7399,7 @@
 </file>
 
 <file path=word/header1.xml><?xml version="1.0" encoding="utf-8"?>
-<w:hdr xmlns:wpc="http://schemas.microsoft.com/office/word/2010/wordprocessingCanvas" xmlns:cx="http://schemas.microsoft.com/office/drawing/2014/chartex" xmlns:cx1="http://schemas.microsoft.com/office/drawing/2015/9/8/chartex" xmlns:cx2="http://schemas.microsoft.com/office/drawing/2015/10/21/chartex" xmlns:cx3="http://schemas.microsoft.com/office/drawing/2016/5/9/chartex" xmlns:cx4="http://schemas.microsoft.com/office/drawing/2016/5/10/chartex" xmlns:cx5="http://schemas.microsoft.com/office/drawing/2016/5/11/chartex" xmlns:cx6="http://schemas.microsoft.com/office/drawing/2016/5/12/chartex" xmlns:cx7="http://schemas.microsoft.com/office/drawing/2016/5/13/chartex" xmlns:cx8="http://schemas.microsoft.com/office/drawing/2016/5/14/chartex" xmlns:mc="http://schemas.openxmlformats.org/markup-compatibility/2006" xmlns:aink="http://schemas.microsoft.com/office/drawing/2016/ink" xmlns:am3d="http://schemas.microsoft.com/office/drawing/2017/model3d" xmlns:o="urn:schemas-microsoft-com:office:office" xmlns:r="http://schemas.openxmlformats.org/officeDocument/2006/relationships" xmlns:m="http://schemas.openxmlformats.org/officeDocument/2006/math" xmlns:v="urn:schemas-microsoft-com:vml" xmlns:wp14="http://schemas.microsoft.com/office/word/2010/wordprocessingDrawing" xmlns:wp="http://schemas.openxmlformats.org/drawingml/2006/wordprocessingDrawing" xmlns:w10="urn:schemas-microsoft-com:office:word" xmlns:w="http://schemas.openxmlformats.org/wordprocessingml/2006/main" xmlns:w14="http://schemas.microsoft.com/office/word/2010/wordml" xmlns:w15="http://schemas.microsoft.com/office/word/2012/wordml" xmlns:w16cex="http://schemas.microsoft.com/office/word/2018/wordml/cex" xmlns:w16cid="http://schemas.microsoft.com/office/word/2016/wordml/cid" xmlns:w16="http://schemas.microsoft.com/office/word/2018/wordml" xmlns:w16sdtdh="http://schemas.microsoft.com/office/word/2020/wordml/sdtdatahash" xmlns:w16se="http://schemas.microsoft.com/office/word/2015/wordml/symex" xmlns:wpg="http://schemas.microsoft.com/office/word/2010/wordprocessingGroup" xmlns:wpi="http://schemas.microsoft.com/office/word/2010/wordprocessingInk" xmlns:wne="http://schemas.microsoft.com/office/word/2006/wordml" xmlns:wps="http://schemas.microsoft.com/office/word/2010/wordprocessingShape" mc:Ignorable="w14 w15 w16se w16cid w16 w16cex w16sdtdh wp14">
+<w:hdr xmlns:wpc="http://schemas.microsoft.com/office/word/2010/wordprocessingCanvas" xmlns:cx="http://schemas.microsoft.com/office/drawing/2014/chartex" xmlns:cx1="http://schemas.microsoft.com/office/drawing/2015/9/8/chartex" xmlns:cx2="http://schemas.microsoft.com/office/drawing/2015/10/21/chartex" xmlns:cx3="http://schemas.microsoft.com/office/drawing/2016/5/9/chartex" xmlns:cx4="http://schemas.microsoft.com/office/drawing/2016/5/10/chartex" xmlns:cx5="http://schemas.microsoft.com/office/drawing/2016/5/11/chartex" xmlns:cx6="http://schemas.microsoft.com/office/drawing/2016/5/12/chartex" xmlns:cx7="http://schemas.microsoft.com/office/drawing/2016/5/13/chartex" xmlns:cx8="http://schemas.microsoft.com/office/drawing/2016/5/14/chartex" xmlns:mc="http://schemas.openxmlformats.org/markup-compatibility/2006" xmlns:aink="http://schemas.microsoft.com/office/drawing/2016/ink" xmlns:am3d="http://schemas.microsoft.com/office/drawing/2017/model3d" xmlns:o="urn:schemas-microsoft-com:office:office" xmlns:oel="http://schemas.microsoft.com/office/2019/extlst" xmlns:r="http://schemas.openxmlformats.org/officeDocument/2006/relationships" xmlns:m="http://schemas.openxmlformats.org/officeDocument/2006/math" xmlns:v="urn:schemas-microsoft-com:vml" xmlns:wp14="http://schemas.microsoft.com/office/word/2010/wordprocessingDrawing" xmlns:wp="http://schemas.openxmlformats.org/drawingml/2006/wordprocessingDrawing" xmlns:w10="urn:schemas-microsoft-com:office:word" xmlns:w="http://schemas.openxmlformats.org/wordprocessingml/2006/main" xmlns:w14="http://schemas.microsoft.com/office/word/2010/wordml" xmlns:w15="http://schemas.microsoft.com/office/word/2012/wordml" xmlns:w16cex="http://schemas.microsoft.com/office/word/2018/wordml/cex" xmlns:w16cid="http://schemas.microsoft.com/office/word/2016/wordml/cid" xmlns:w16="http://schemas.microsoft.com/office/word/2018/wordml" xmlns:w16sdtdh="http://schemas.microsoft.com/office/word/2020/wordml/sdtdatahash" xmlns:w16se="http://schemas.microsoft.com/office/word/2015/wordml/symex" xmlns:wpg="http://schemas.microsoft.com/office/word/2010/wordprocessingGroup" xmlns:wpi="http://schemas.microsoft.com/office/word/2010/wordprocessingInk" xmlns:wne="http://schemas.microsoft.com/office/word/2006/wordml" xmlns:wps="http://schemas.microsoft.com/office/word/2010/wordprocessingShape" mc:Ignorable="w14 w15 w16se w16cid w16 w16cex w16sdtdh wp14">
   <w:p>
     <w:pPr>
       <w:pStyle w:val="a3"/>
@@ -7339,7 +7410,7 @@
 </file>
 
 <file path=word/numbering.xml><?xml version="1.0" encoding="utf-8"?>
-<w:numbering xmlns:wpc="http://schemas.microsoft.com/office/word/2010/wordprocessingCanvas" xmlns:cx="http://schemas.microsoft.com/office/drawing/2014/chartex" xmlns:cx1="http://schemas.microsoft.com/office/drawing/2015/9/8/chartex" xmlns:cx2="http://schemas.microsoft.com/office/drawing/2015/10/21/chartex" xmlns:cx3="http://schemas.microsoft.com/office/drawing/2016/5/9/chartex" xmlns:cx4="http://schemas.microsoft.com/office/drawing/2016/5/10/chartex" xmlns:cx5="http://schemas.microsoft.com/office/drawing/2016/5/11/chartex" xmlns:cx6="http://schemas.microsoft.com/office/drawing/2016/5/12/chartex" xmlns:cx7="http://schemas.microsoft.com/office/drawing/2016/5/13/chartex" xmlns:cx8="http://schemas.microsoft.com/office/drawing/2016/5/14/chartex" xmlns:mc="http://schemas.openxmlformats.org/markup-compatibility/2006" xmlns:aink="http://schemas.microsoft.com/office/drawing/2016/ink" xmlns:am3d="http://schemas.microsoft.com/office/drawing/2017/model3d" xmlns:o="urn:schemas-microsoft-com:office:office" xmlns:r="http://schemas.openxmlformats.org/officeDocument/2006/relationships" xmlns:m="http://schemas.openxmlformats.org/officeDocument/2006/math" xmlns:v="urn:schemas-microsoft-com:vml" xmlns:wp14="http://schemas.microsoft.com/office/word/2010/wordprocessingDrawing" xmlns:wp="http://schemas.openxmlformats.org/drawingml/2006/wordprocessingDrawing" xmlns:w10="urn:schemas-microsoft-com:office:word" xmlns:w="http://schemas.openxmlformats.org/wordprocessingml/2006/main" xmlns:w14="http://schemas.microsoft.com/office/word/2010/wordml" xmlns:w15="http://schemas.microsoft.com/office/word/2012/wordml" xmlns:w16cex="http://schemas.microsoft.com/office/word/2018/wordml/cex" xmlns:w16cid="http://schemas.microsoft.com/office/word/2016/wordml/cid" xmlns:w16="http://schemas.microsoft.com/office/word/2018/wordml" xmlns:w16sdtdh="http://schemas.microsoft.com/office/word/2020/wordml/sdtdatahash" xmlns:w16se="http://schemas.microsoft.com/office/word/2015/wordml/symex" xmlns:wpg="http://schemas.microsoft.com/office/word/2010/wordprocessingGroup" xmlns:wpi="http://schemas.microsoft.com/office/word/2010/wordprocessingInk" xmlns:wne="http://schemas.microsoft.com/office/word/2006/wordml" xmlns:wps="http://schemas.microsoft.com/office/word/2010/wordprocessingShape" mc:Ignorable="w14 w15 w16se w16cid w16 w16cex w16sdtdh wp14">
+<w:numbering xmlns:wpc="http://schemas.microsoft.com/office/word/2010/wordprocessingCanvas" xmlns:cx="http://schemas.microsoft.com/office/drawing/2014/chartex" xmlns:cx1="http://schemas.microsoft.com/office/drawing/2015/9/8/chartex" xmlns:cx2="http://schemas.microsoft.com/office/drawing/2015/10/21/chartex" xmlns:cx3="http://schemas.microsoft.com/office/drawing/2016/5/9/chartex" xmlns:cx4="http://schemas.microsoft.com/office/drawing/2016/5/10/chartex" xmlns:cx5="http://schemas.microsoft.com/office/drawing/2016/5/11/chartex" xmlns:cx6="http://schemas.microsoft.com/office/drawing/2016/5/12/chartex" xmlns:cx7="http://schemas.microsoft.com/office/drawing/2016/5/13/chartex" xmlns:cx8="http://schemas.microsoft.com/office/drawing/2016/5/14/chartex" xmlns:mc="http://schemas.openxmlformats.org/markup-compatibility/2006" xmlns:aink="http://schemas.microsoft.com/office/drawing/2016/ink" xmlns:am3d="http://schemas.microsoft.com/office/drawing/2017/model3d" xmlns:o="urn:schemas-microsoft-com:office:office" xmlns:oel="http://schemas.microsoft.com/office/2019/extlst" xmlns:r="http://schemas.openxmlformats.org/officeDocument/2006/relationships" xmlns:m="http://schemas.openxmlformats.org/officeDocument/2006/math" xmlns:v="urn:schemas-microsoft-com:vml" xmlns:wp14="http://schemas.microsoft.com/office/word/2010/wordprocessingDrawing" xmlns:wp="http://schemas.openxmlformats.org/drawingml/2006/wordprocessingDrawing" xmlns:w10="urn:schemas-microsoft-com:office:word" xmlns:w="http://schemas.openxmlformats.org/wordprocessingml/2006/main" xmlns:w14="http://schemas.microsoft.com/office/word/2010/wordml" xmlns:w15="http://schemas.microsoft.com/office/word/2012/wordml" xmlns:w16cex="http://schemas.microsoft.com/office/word/2018/wordml/cex" xmlns:w16cid="http://schemas.microsoft.com/office/word/2016/wordml/cid" xmlns:w16="http://schemas.microsoft.com/office/word/2018/wordml" xmlns:w16sdtdh="http://schemas.microsoft.com/office/word/2020/wordml/sdtdatahash" xmlns:w16se="http://schemas.microsoft.com/office/word/2015/wordml/symex" xmlns:wpg="http://schemas.microsoft.com/office/word/2010/wordprocessingGroup" xmlns:wpi="http://schemas.microsoft.com/office/word/2010/wordprocessingInk" xmlns:wne="http://schemas.microsoft.com/office/word/2006/wordml" xmlns:wps="http://schemas.microsoft.com/office/word/2010/wordprocessingShape" mc:Ignorable="w14 w15 w16se w16cid w16 w16cex w16sdtdh wp14">
   <w:abstractNum w:abstractNumId="0" w15:restartNumberingAfterBreak="0">
     <w:nsid w:val="04AA0D52"/>
     <w:multiLevelType w:val="hybridMultilevel"/>
@@ -12173,34 +12244,34 @@
       </w:rPr>
     </w:lvl>
   </w:abstractNum>
-  <w:num w:numId="1">
+  <w:num w:numId="1" w16cid:durableId="1732460858">
     <w:abstractNumId w:val="1"/>
   </w:num>
-  <w:num w:numId="2">
+  <w:num w:numId="2" w16cid:durableId="1750610817">
     <w:abstractNumId w:val="46"/>
   </w:num>
-  <w:num w:numId="3">
+  <w:num w:numId="3" w16cid:durableId="464396682">
     <w:abstractNumId w:val="11"/>
   </w:num>
-  <w:num w:numId="4">
+  <w:num w:numId="4" w16cid:durableId="1079905401">
     <w:abstractNumId w:val="30"/>
   </w:num>
-  <w:num w:numId="5">
+  <w:num w:numId="5" w16cid:durableId="1422753116">
     <w:abstractNumId w:val="31"/>
   </w:num>
-  <w:num w:numId="6">
+  <w:num w:numId="6" w16cid:durableId="1669333982">
     <w:abstractNumId w:val="35"/>
   </w:num>
-  <w:num w:numId="7">
+  <w:num w:numId="7" w16cid:durableId="1841774437">
     <w:abstractNumId w:val="5"/>
   </w:num>
-  <w:num w:numId="8">
+  <w:num w:numId="8" w16cid:durableId="448932248">
     <w:abstractNumId w:val="10"/>
   </w:num>
-  <w:num w:numId="9">
+  <w:num w:numId="9" w16cid:durableId="824473863">
     <w:abstractNumId w:val="27"/>
   </w:num>
-  <w:num w:numId="10">
+  <w:num w:numId="10" w16cid:durableId="1228494147">
     <w:abstractNumId w:val="15"/>
     <w:lvlOverride w:ilvl="0">
       <w:startOverride w:val="1"/>
@@ -12230,118 +12301,118 @@
       <w:startOverride w:val="1"/>
     </w:lvlOverride>
   </w:num>
-  <w:num w:numId="11">
+  <w:num w:numId="11" w16cid:durableId="168102624">
     <w:abstractNumId w:val="6"/>
   </w:num>
-  <w:num w:numId="12">
+  <w:num w:numId="12" w16cid:durableId="1267880906">
     <w:abstractNumId w:val="21"/>
   </w:num>
-  <w:num w:numId="13">
+  <w:num w:numId="13" w16cid:durableId="2005081650">
     <w:abstractNumId w:val="3"/>
   </w:num>
-  <w:num w:numId="14">
+  <w:num w:numId="14" w16cid:durableId="1492214550">
     <w:abstractNumId w:val="34"/>
   </w:num>
-  <w:num w:numId="15">
+  <w:num w:numId="15" w16cid:durableId="1676610506">
     <w:abstractNumId w:val="12"/>
   </w:num>
-  <w:num w:numId="16">
+  <w:num w:numId="16" w16cid:durableId="2131438406">
     <w:abstractNumId w:val="41"/>
   </w:num>
-  <w:num w:numId="17">
+  <w:num w:numId="17" w16cid:durableId="1956982685">
     <w:abstractNumId w:val="28"/>
   </w:num>
-  <w:num w:numId="18">
+  <w:num w:numId="18" w16cid:durableId="1850833109">
     <w:abstractNumId w:val="45"/>
   </w:num>
-  <w:num w:numId="19">
+  <w:num w:numId="19" w16cid:durableId="1141002865">
     <w:abstractNumId w:val="36"/>
   </w:num>
-  <w:num w:numId="20">
+  <w:num w:numId="20" w16cid:durableId="302661210">
     <w:abstractNumId w:val="20"/>
   </w:num>
-  <w:num w:numId="21">
+  <w:num w:numId="21" w16cid:durableId="1146897744">
     <w:abstractNumId w:val="33"/>
   </w:num>
-  <w:num w:numId="22">
+  <w:num w:numId="22" w16cid:durableId="728771183">
     <w:abstractNumId w:val="14"/>
   </w:num>
-  <w:num w:numId="23">
+  <w:num w:numId="23" w16cid:durableId="1367676237">
     <w:abstractNumId w:val="17"/>
   </w:num>
-  <w:num w:numId="24">
+  <w:num w:numId="24" w16cid:durableId="103120010">
     <w:abstractNumId w:val="4"/>
   </w:num>
-  <w:num w:numId="25">
+  <w:num w:numId="25" w16cid:durableId="1349259985">
     <w:abstractNumId w:val="9"/>
   </w:num>
-  <w:num w:numId="26">
+  <w:num w:numId="26" w16cid:durableId="1558541786">
     <w:abstractNumId w:val="18"/>
   </w:num>
-  <w:num w:numId="27">
+  <w:num w:numId="27" w16cid:durableId="1594128311">
     <w:abstractNumId w:val="38"/>
   </w:num>
-  <w:num w:numId="28">
+  <w:num w:numId="28" w16cid:durableId="501706006">
     <w:abstractNumId w:val="19"/>
   </w:num>
-  <w:num w:numId="29">
+  <w:num w:numId="29" w16cid:durableId="1772428505">
     <w:abstractNumId w:val="44"/>
   </w:num>
-  <w:num w:numId="30">
+  <w:num w:numId="30" w16cid:durableId="522285585">
     <w:abstractNumId w:val="22"/>
   </w:num>
-  <w:num w:numId="31">
+  <w:num w:numId="31" w16cid:durableId="184950924">
     <w:abstractNumId w:val="13"/>
   </w:num>
-  <w:num w:numId="32">
+  <w:num w:numId="32" w16cid:durableId="749347351">
     <w:abstractNumId w:val="37"/>
   </w:num>
-  <w:num w:numId="33">
+  <w:num w:numId="33" w16cid:durableId="1422142166">
     <w:abstractNumId w:val="42"/>
   </w:num>
-  <w:num w:numId="34">
+  <w:num w:numId="34" w16cid:durableId="273754831">
     <w:abstractNumId w:val="26"/>
   </w:num>
-  <w:num w:numId="35">
+  <w:num w:numId="35" w16cid:durableId="2111928150">
     <w:abstractNumId w:val="43"/>
   </w:num>
-  <w:num w:numId="36">
+  <w:num w:numId="36" w16cid:durableId="439112344">
     <w:abstractNumId w:val="7"/>
   </w:num>
-  <w:num w:numId="37">
+  <w:num w:numId="37" w16cid:durableId="1054891779">
     <w:abstractNumId w:val="23"/>
   </w:num>
-  <w:num w:numId="38">
+  <w:num w:numId="38" w16cid:durableId="1111899849">
     <w:abstractNumId w:val="16"/>
   </w:num>
-  <w:num w:numId="39">
+  <w:num w:numId="39" w16cid:durableId="1933509914">
     <w:abstractNumId w:val="32"/>
   </w:num>
-  <w:num w:numId="40">
+  <w:num w:numId="40" w16cid:durableId="683945732">
     <w:abstractNumId w:val="25"/>
   </w:num>
-  <w:num w:numId="41">
+  <w:num w:numId="41" w16cid:durableId="695425778">
     <w:abstractNumId w:val="0"/>
   </w:num>
-  <w:num w:numId="42">
+  <w:num w:numId="42" w16cid:durableId="785080795">
     <w:abstractNumId w:val="24"/>
   </w:num>
-  <w:num w:numId="43">
+  <w:num w:numId="43" w16cid:durableId="443765837">
     <w:abstractNumId w:val="39"/>
   </w:num>
-  <w:num w:numId="44">
+  <w:num w:numId="44" w16cid:durableId="111171525">
     <w:abstractNumId w:val="29"/>
   </w:num>
-  <w:num w:numId="45">
+  <w:num w:numId="45" w16cid:durableId="1175533050">
     <w:abstractNumId w:val="6"/>
   </w:num>
-  <w:num w:numId="46">
+  <w:num w:numId="46" w16cid:durableId="2077775700">
     <w:abstractNumId w:val="8"/>
   </w:num>
-  <w:num w:numId="47">
+  <w:num w:numId="47" w16cid:durableId="1110853876">
     <w:abstractNumId w:val="40"/>
   </w:num>
-  <w:num w:numId="48">
+  <w:num w:numId="48" w16cid:durableId="1560744889">
     <w:abstractNumId w:val="2"/>
   </w:num>
 </w:numbering>

</xml_diff>